<commit_message>
Testirano pregledanje i brisanje predvidjanja i ideja
</commit_message>
<xml_diff>
--- a/faza 2 ssu dokumenti i prototip/SSU/Janko/SSU - Brisanje Ideje.docx
+++ b/faza 2 ssu dokumenti i prototip/SSU/Janko/SSU - Brisanje Ideje.docx
@@ -1,6 +1,6 @@
 
 <file path=word/document.xml><?xml version="1.0" encoding="utf-8"?>
-<w:document xmlns:wpc="http://schemas.microsoft.com/office/word/2010/wordprocessingCanvas" xmlns:cx="http://schemas.microsoft.com/office/drawing/2014/chartex" xmlns:cx1="http://schemas.microsoft.com/office/drawing/2015/9/8/chartex" xmlns:cx2="http://schemas.microsoft.com/office/drawing/2015/10/21/chartex" xmlns:cx3="http://schemas.microsoft.com/office/drawing/2016/5/9/chartex" xmlns:cx4="http://schemas.microsoft.com/office/drawing/2016/5/10/chartex" xmlns:cx5="http://schemas.microsoft.com/office/drawing/2016/5/11/chartex" xmlns:cx6="http://schemas.microsoft.com/office/drawing/2016/5/12/chartex" xmlns:cx7="http://schemas.microsoft.com/office/drawing/2016/5/13/chartex" xmlns:cx8="http://schemas.microsoft.com/office/drawing/2016/5/14/chartex" xmlns:mc="http://schemas.openxmlformats.org/markup-compatibility/2006" xmlns:aink="http://schemas.microsoft.com/office/drawing/2016/ink" xmlns:am3d="http://schemas.microsoft.com/office/drawing/2017/model3d" xmlns:o="urn:schemas-microsoft-com:office:office" xmlns:r="http://schemas.openxmlformats.org/officeDocument/2006/relationships" xmlns:m="http://schemas.openxmlformats.org/officeDocument/2006/math" xmlns:v="urn:schemas-microsoft-com:vml" xmlns:wp14="http://schemas.microsoft.com/office/word/2010/wordprocessingDrawing" xmlns:wp="http://schemas.openxmlformats.org/drawingml/2006/wordprocessingDrawing" xmlns:w10="urn:schemas-microsoft-com:office:word" xmlns:w="http://schemas.openxmlformats.org/wordprocessingml/2006/main" xmlns:w14="http://schemas.microsoft.com/office/word/2010/wordml" xmlns:w15="http://schemas.microsoft.com/office/word/2012/wordml" xmlns:w16cid="http://schemas.microsoft.com/office/word/2016/wordml/cid" xmlns:w16se="http://schemas.microsoft.com/office/word/2015/wordml/symex" xmlns:wpg="http://schemas.microsoft.com/office/word/2010/wordprocessingGroup" xmlns:wpi="http://schemas.microsoft.com/office/word/2010/wordprocessingInk" xmlns:wne="http://schemas.microsoft.com/office/word/2006/wordml" xmlns:wps="http://schemas.microsoft.com/office/word/2010/wordprocessingShape" mc:Ignorable="w14 w15 w16se w16cid wp14">
+<w:document xmlns:ve="http://schemas.openxmlformats.org/markup-compatibility/2006" xmlns:o="urn:schemas-microsoft-com:office:office" xmlns:r="http://schemas.openxmlformats.org/officeDocument/2006/relationships" xmlns:m="http://schemas.openxmlformats.org/officeDocument/2006/math" xmlns:v="urn:schemas-microsoft-com:vml" xmlns:wp="http://schemas.openxmlformats.org/drawingml/2006/wordprocessingDrawing" xmlns:w10="urn:schemas-microsoft-com:office:word" xmlns:w="http://schemas.openxmlformats.org/wordprocessingml/2006/main" xmlns:wne="http://schemas.microsoft.com/office/word/2006/wordml">
   <w:body>
     <w:p>
       <w:pPr>
@@ -206,7 +206,7 @@
         <w:ind w:left="2756" w:hanging="2343"/>
         <w:rPr>
           <w:rFonts w:ascii="Arial" w:hAnsi="Arial" w:cs="Arial"/>
-          <w:lang w:val="sr-Latn-RS"/>
+          <w:lang/>
         </w:rPr>
       </w:pPr>
       <w:r>
@@ -232,14 +232,6 @@
           <w:sz w:val="36"/>
         </w:rPr>
         <w:t>e</w:t>
-      </w:r>
-      <w:r>
-        <w:rPr>
-          <w:rFonts w:ascii="Arial" w:eastAsia="Arial" w:hAnsi="Arial" w:cs="Arial"/>
-          <w:b/>
-          <w:sz w:val="36"/>
-        </w:rPr>
-        <w:t xml:space="preserve"> </w:t>
       </w:r>
       <w:r>
         <w:rPr>
@@ -331,7 +323,7 @@
           <w:left w:w="108" w:type="dxa"/>
           <w:right w:w="115" w:type="dxa"/>
         </w:tblCellMar>
-        <w:tblLook w:val="04A0" w:firstRow="1" w:lastRow="0" w:firstColumn="1" w:lastColumn="0" w:noHBand="0" w:noVBand="1"/>
+        <w:tblLook w:val="04A0"/>
       </w:tblPr>
       <w:tblGrid>
         <w:gridCol w:w="2305"/>
@@ -911,29 +903,9 @@
           </w:r>
           <w:r>
             <w:rPr>
-              <w:rStyle w:val="Hyperlink"/>
-              <w:noProof/>
-            </w:rPr>
-            <w:instrText xml:space="preserve"> </w:instrText>
-          </w:r>
-          <w:r>
-            <w:rPr>
               <w:noProof/>
             </w:rPr>
             <w:instrText>HYPERLINK \l "_Toc36491585"</w:instrText>
-          </w:r>
-          <w:r>
-            <w:rPr>
-              <w:rStyle w:val="Hyperlink"/>
-              <w:noProof/>
-            </w:rPr>
-            <w:instrText xml:space="preserve"> </w:instrText>
-          </w:r>
-          <w:r>
-            <w:rPr>
-              <w:rStyle w:val="Hyperlink"/>
-              <w:noProof/>
-            </w:rPr>
           </w:r>
           <w:r>
             <w:rPr>
@@ -2326,21 +2298,7 @@
           <w:rFonts w:ascii="Arial" w:eastAsia="Times New Roman" w:hAnsi="Arial" w:cs="Arial"/>
           <w:sz w:val="20"/>
         </w:rPr>
-        <w:t>ima u razvoju</w:t>
-      </w:r>
-      <w:r>
-        <w:rPr>
-          <w:rFonts w:ascii="Arial" w:eastAsia="Times New Roman" w:hAnsi="Arial" w:cs="Arial"/>
-          <w:sz w:val="20"/>
-        </w:rPr>
-        <w:t xml:space="preserve"> </w:t>
-      </w:r>
-      <w:r>
-        <w:rPr>
-          <w:rFonts w:ascii="Arial" w:eastAsia="Times New Roman" w:hAnsi="Arial" w:cs="Arial"/>
-          <w:sz w:val="20"/>
-        </w:rPr>
-        <w:t>projekta i testiranju a može se koristiti i pri pisanju uputstva za upotrebu.</w:t>
+        <w:t>ima u razvojuprojekta i testiranju a može se koristiti i pri pisanju uputstva za upotrebu.</w:t>
       </w:r>
     </w:p>
     <w:p>
@@ -2425,7 +2383,7 @@
           <w:left w:w="108" w:type="dxa"/>
           <w:right w:w="58" w:type="dxa"/>
         </w:tblCellMar>
-        <w:tblLook w:val="04A0" w:firstRow="1" w:lastRow="0" w:firstColumn="1" w:lastColumn="0" w:noHBand="0" w:noVBand="1"/>
+        <w:tblLook w:val="04A0"/>
       </w:tblPr>
       <w:tblGrid>
         <w:gridCol w:w="1188"/>
@@ -2783,9 +2741,6 @@
         <w:t>a</w:t>
       </w:r>
       <w:r>
-        <w:t xml:space="preserve"> </w:t>
-      </w:r>
-      <w:r>
         <w:t>idej</w:t>
       </w:r>
       <w:r>
@@ -2834,7 +2789,7 @@
         <w:rPr>
           <w:rFonts w:ascii="Arial" w:eastAsia="Times New Roman" w:hAnsi="Arial" w:cs="Arial"/>
           <w:sz w:val="20"/>
-          <w:lang w:val="sr-Latn-RS"/>
+          <w:lang/>
         </w:rPr>
         <w:t>še ideje koje krše pravila sajta.</w:t>
       </w:r>
@@ -3009,7 +2964,7 @@
           <w:rFonts w:ascii="Arial" w:hAnsi="Arial" w:cs="Arial"/>
           <w:sz w:val="20"/>
           <w:szCs w:val="20"/>
-          <w:lang w:val="sr-Latn-RS"/>
+          <w:lang/>
         </w:rPr>
         <w:t>đanje koje je nastalo kao odgovor na ideju,</w:t>
       </w:r>
@@ -3057,7 +3012,23 @@
           <w:sz w:val="20"/>
           <w:szCs w:val="20"/>
         </w:rPr>
-        <w:t>Sve isto kao i u scenariju 2.2.1 osim što administrator u koraku 5 bira taster sa natpisom “Odustani” koji ga vraća na naslovnu stranu i ne briše ideju.</w:t>
+        <w:t>Sve isto kao i u scenariju 2.2.1 osim što administrator u koraku 5 bira taster sa natpisom “</w:t>
+      </w:r>
+      <w:r>
+        <w:rPr>
+          <w:rFonts w:ascii="Arial" w:hAnsi="Arial"/>
+          <w:sz w:val="20"/>
+          <w:szCs w:val="20"/>
+        </w:rPr>
+        <w:t>X</w:t>
+      </w:r>
+      <w:r>
+        <w:rPr>
+          <w:rFonts w:ascii="Arial" w:hAnsi="Arial"/>
+          <w:sz w:val="20"/>
+          <w:szCs w:val="20"/>
+        </w:rPr>
+        <w:t>” koji ga vraća na naslovnu stranu i ne briše ideju.</w:t>
       </w:r>
     </w:p>
     <w:p>
@@ -3245,8 +3216,8 @@
 </file>
 
 <file path=word/endnotes.xml><?xml version="1.0" encoding="utf-8"?>
-<w:endnotes xmlns:wpc="http://schemas.microsoft.com/office/word/2010/wordprocessingCanvas" xmlns:cx="http://schemas.microsoft.com/office/drawing/2014/chartex" xmlns:cx1="http://schemas.microsoft.com/office/drawing/2015/9/8/chartex" xmlns:cx2="http://schemas.microsoft.com/office/drawing/2015/10/21/chartex" xmlns:cx3="http://schemas.microsoft.com/office/drawing/2016/5/9/chartex" xmlns:cx4="http://schemas.microsoft.com/office/drawing/2016/5/10/chartex" xmlns:cx5="http://schemas.microsoft.com/office/drawing/2016/5/11/chartex" xmlns:cx6="http://schemas.microsoft.com/office/drawing/2016/5/12/chartex" xmlns:cx7="http://schemas.microsoft.com/office/drawing/2016/5/13/chartex" xmlns:cx8="http://schemas.microsoft.com/office/drawing/2016/5/14/chartex" xmlns:mc="http://schemas.openxmlformats.org/markup-compatibility/2006" xmlns:aink="http://schemas.microsoft.com/office/drawing/2016/ink" xmlns:am3d="http://schemas.microsoft.com/office/drawing/2017/model3d" xmlns:o="urn:schemas-microsoft-com:office:office" xmlns:r="http://schemas.openxmlformats.org/officeDocument/2006/relationships" xmlns:m="http://schemas.openxmlformats.org/officeDocument/2006/math" xmlns:v="urn:schemas-microsoft-com:vml" xmlns:wp14="http://schemas.microsoft.com/office/word/2010/wordprocessingDrawing" xmlns:wp="http://schemas.openxmlformats.org/drawingml/2006/wordprocessingDrawing" xmlns:w10="urn:schemas-microsoft-com:office:word" xmlns:w="http://schemas.openxmlformats.org/wordprocessingml/2006/main" xmlns:w14="http://schemas.microsoft.com/office/word/2010/wordml" xmlns:w15="http://schemas.microsoft.com/office/word/2012/wordml" xmlns:w16cid="http://schemas.microsoft.com/office/word/2016/wordml/cid" xmlns:w16se="http://schemas.microsoft.com/office/word/2015/wordml/symex" xmlns:wpg="http://schemas.microsoft.com/office/word/2010/wordprocessingGroup" xmlns:wpi="http://schemas.microsoft.com/office/word/2010/wordprocessingInk" xmlns:wne="http://schemas.microsoft.com/office/word/2006/wordml" xmlns:wps="http://schemas.microsoft.com/office/word/2010/wordprocessingShape" mc:Ignorable="w14 w15 w16se w16cid wp14">
-  <w:endnote w:type="separator" w:id="-1">
+<w:endnotes xmlns:ve="http://schemas.openxmlformats.org/markup-compatibility/2006" xmlns:o="urn:schemas-microsoft-com:office:office" xmlns:r="http://schemas.openxmlformats.org/officeDocument/2006/relationships" xmlns:m="http://schemas.openxmlformats.org/officeDocument/2006/math" xmlns:v="urn:schemas-microsoft-com:vml" xmlns:wp="http://schemas.openxmlformats.org/drawingml/2006/wordprocessingDrawing" xmlns:w10="urn:schemas-microsoft-com:office:word" xmlns:w="http://schemas.openxmlformats.org/wordprocessingml/2006/main" xmlns:wne="http://schemas.microsoft.com/office/word/2006/wordml">
+  <w:endnote w:type="separator" w:id="0">
     <w:p>
       <w:pPr>
         <w:spacing w:after="0" w:line="240" w:lineRule="auto"/>
@@ -3256,7 +3227,7 @@
       </w:r>
     </w:p>
   </w:endnote>
-  <w:endnote w:type="continuationSeparator" w:id="0">
+  <w:endnote w:type="continuationSeparator" w:id="1">
     <w:p>
       <w:pPr>
         <w:spacing w:after="0" w:line="240" w:lineRule="auto"/>
@@ -3270,7 +3241,7 @@
 </file>
 
 <file path=word/footer1.xml><?xml version="1.0" encoding="utf-8"?>
-<w:ftr xmlns:wpc="http://schemas.microsoft.com/office/word/2010/wordprocessingCanvas" xmlns:cx="http://schemas.microsoft.com/office/drawing/2014/chartex" xmlns:cx1="http://schemas.microsoft.com/office/drawing/2015/9/8/chartex" xmlns:cx2="http://schemas.microsoft.com/office/drawing/2015/10/21/chartex" xmlns:cx3="http://schemas.microsoft.com/office/drawing/2016/5/9/chartex" xmlns:cx4="http://schemas.microsoft.com/office/drawing/2016/5/10/chartex" xmlns:cx5="http://schemas.microsoft.com/office/drawing/2016/5/11/chartex" xmlns:cx6="http://schemas.microsoft.com/office/drawing/2016/5/12/chartex" xmlns:cx7="http://schemas.microsoft.com/office/drawing/2016/5/13/chartex" xmlns:cx8="http://schemas.microsoft.com/office/drawing/2016/5/14/chartex" xmlns:mc="http://schemas.openxmlformats.org/markup-compatibility/2006" xmlns:aink="http://schemas.microsoft.com/office/drawing/2016/ink" xmlns:am3d="http://schemas.microsoft.com/office/drawing/2017/model3d" xmlns:o="urn:schemas-microsoft-com:office:office" xmlns:r="http://schemas.openxmlformats.org/officeDocument/2006/relationships" xmlns:m="http://schemas.openxmlformats.org/officeDocument/2006/math" xmlns:v="urn:schemas-microsoft-com:vml" xmlns:wp14="http://schemas.microsoft.com/office/word/2010/wordprocessingDrawing" xmlns:wp="http://schemas.openxmlformats.org/drawingml/2006/wordprocessingDrawing" xmlns:w10="urn:schemas-microsoft-com:office:word" xmlns:w="http://schemas.openxmlformats.org/wordprocessingml/2006/main" xmlns:w14="http://schemas.microsoft.com/office/word/2010/wordml" xmlns:w15="http://schemas.microsoft.com/office/word/2012/wordml" xmlns:w16cid="http://schemas.microsoft.com/office/word/2016/wordml/cid" xmlns:w16se="http://schemas.microsoft.com/office/word/2015/wordml/symex" xmlns:wpg="http://schemas.microsoft.com/office/word/2010/wordprocessingGroup" xmlns:wpi="http://schemas.microsoft.com/office/word/2010/wordprocessingInk" xmlns:wne="http://schemas.microsoft.com/office/word/2006/wordml" xmlns:wps="http://schemas.microsoft.com/office/word/2010/wordprocessingShape" mc:Ignorable="w14 w15 w16se w16cid wp14">
+<w:ftr xmlns:ve="http://schemas.openxmlformats.org/markup-compatibility/2006" xmlns:o="urn:schemas-microsoft-com:office:office" xmlns:r="http://schemas.openxmlformats.org/officeDocument/2006/relationships" xmlns:m="http://schemas.openxmlformats.org/officeDocument/2006/math" xmlns:v="urn:schemas-microsoft-com:vml" xmlns:wp="http://schemas.openxmlformats.org/drawingml/2006/wordprocessingDrawing" xmlns:w10="urn:schemas-microsoft-com:office:word" xmlns:w="http://schemas.openxmlformats.org/wordprocessingml/2006/main" xmlns:wne="http://schemas.microsoft.com/office/word/2006/wordml">
   <w:p>
     <w:pPr>
       <w:tabs>
@@ -3284,15 +3255,7 @@
         <w:rFonts w:ascii="Times New Roman" w:eastAsia="Times New Roman" w:hAnsi="Times New Roman" w:cs="Times New Roman"/>
         <w:sz w:val="20"/>
       </w:rPr>
-      <w:t xml:space="preserve"> </w:t>
-    </w:r>
-    <w:r>
-      <w:rPr>
-        <w:rFonts w:ascii="Times New Roman" w:eastAsia="Times New Roman" w:hAnsi="Times New Roman" w:cs="Times New Roman"/>
-        <w:sz w:val="20"/>
-      </w:rPr>
       <w:tab/>
-      <w:t xml:space="preserve"> </w:t>
     </w:r>
     <w:r>
       <w:rPr>
@@ -3330,19 +3293,12 @@
       </w:rPr>
       <w:fldChar w:fldCharType="end"/>
     </w:r>
-    <w:r>
-      <w:rPr>
-        <w:rFonts w:ascii="Times New Roman" w:eastAsia="Times New Roman" w:hAnsi="Times New Roman" w:cs="Times New Roman"/>
-        <w:sz w:val="20"/>
-      </w:rPr>
-      <w:t xml:space="preserve"> </w:t>
-    </w:r>
   </w:p>
 </w:ftr>
 </file>
 
 <file path=word/footer2.xml><?xml version="1.0" encoding="utf-8"?>
-<w:ftr xmlns:wpc="http://schemas.microsoft.com/office/word/2010/wordprocessingCanvas" xmlns:cx="http://schemas.microsoft.com/office/drawing/2014/chartex" xmlns:cx1="http://schemas.microsoft.com/office/drawing/2015/9/8/chartex" xmlns:cx2="http://schemas.microsoft.com/office/drawing/2015/10/21/chartex" xmlns:cx3="http://schemas.microsoft.com/office/drawing/2016/5/9/chartex" xmlns:cx4="http://schemas.microsoft.com/office/drawing/2016/5/10/chartex" xmlns:cx5="http://schemas.microsoft.com/office/drawing/2016/5/11/chartex" xmlns:cx6="http://schemas.microsoft.com/office/drawing/2016/5/12/chartex" xmlns:cx7="http://schemas.microsoft.com/office/drawing/2016/5/13/chartex" xmlns:cx8="http://schemas.microsoft.com/office/drawing/2016/5/14/chartex" xmlns:mc="http://schemas.openxmlformats.org/markup-compatibility/2006" xmlns:aink="http://schemas.microsoft.com/office/drawing/2016/ink" xmlns:am3d="http://schemas.microsoft.com/office/drawing/2017/model3d" xmlns:o="urn:schemas-microsoft-com:office:office" xmlns:r="http://schemas.openxmlformats.org/officeDocument/2006/relationships" xmlns:m="http://schemas.openxmlformats.org/officeDocument/2006/math" xmlns:v="urn:schemas-microsoft-com:vml" xmlns:wp14="http://schemas.microsoft.com/office/word/2010/wordprocessingDrawing" xmlns:wp="http://schemas.openxmlformats.org/drawingml/2006/wordprocessingDrawing" xmlns:w10="urn:schemas-microsoft-com:office:word" xmlns:w="http://schemas.openxmlformats.org/wordprocessingml/2006/main" xmlns:w14="http://schemas.microsoft.com/office/word/2010/wordml" xmlns:w15="http://schemas.microsoft.com/office/word/2012/wordml" xmlns:w16cid="http://schemas.microsoft.com/office/word/2016/wordml/cid" xmlns:w16se="http://schemas.microsoft.com/office/word/2015/wordml/symex" xmlns:wpg="http://schemas.microsoft.com/office/word/2010/wordprocessingGroup" xmlns:wpi="http://schemas.microsoft.com/office/word/2010/wordprocessingInk" xmlns:wne="http://schemas.microsoft.com/office/word/2006/wordml" xmlns:wps="http://schemas.microsoft.com/office/word/2010/wordprocessingShape" mc:Ignorable="w14 w15 w16se w16cid wp14">
+<w:ftr xmlns:ve="http://schemas.openxmlformats.org/markup-compatibility/2006" xmlns:o="urn:schemas-microsoft-com:office:office" xmlns:r="http://schemas.openxmlformats.org/officeDocument/2006/relationships" xmlns:m="http://schemas.openxmlformats.org/officeDocument/2006/math" xmlns:v="urn:schemas-microsoft-com:vml" xmlns:wp="http://schemas.openxmlformats.org/drawingml/2006/wordprocessingDrawing" xmlns:w10="urn:schemas-microsoft-com:office:word" xmlns:w="http://schemas.openxmlformats.org/wordprocessingml/2006/main" xmlns:wne="http://schemas.microsoft.com/office/word/2006/wordml">
   <w:p>
     <w:pPr>
       <w:tabs>
@@ -3356,15 +3312,7 @@
         <w:rFonts w:ascii="Times New Roman" w:eastAsia="Times New Roman" w:hAnsi="Times New Roman" w:cs="Times New Roman"/>
         <w:sz w:val="20"/>
       </w:rPr>
-      <w:t xml:space="preserve"> </w:t>
-    </w:r>
-    <w:r>
-      <w:rPr>
-        <w:rFonts w:ascii="Times New Roman" w:eastAsia="Times New Roman" w:hAnsi="Times New Roman" w:cs="Times New Roman"/>
-        <w:sz w:val="20"/>
-      </w:rPr>
       <w:tab/>
-      <w:t xml:space="preserve"> </w:t>
     </w:r>
     <w:r>
       <w:rPr>
@@ -3391,9 +3339,10 @@
     <w:r>
       <w:rPr>
         <w:rFonts w:ascii="Times New Roman" w:eastAsia="Times New Roman" w:hAnsi="Times New Roman" w:cs="Times New Roman"/>
-        <w:sz w:val="20"/>
-      </w:rPr>
-      <w:t>4</w:t>
+        <w:noProof/>
+        <w:sz w:val="20"/>
+      </w:rPr>
+      <w:t>5</w:t>
     </w:r>
     <w:r>
       <w:rPr>
@@ -3401,27 +3350,20 @@
         <w:sz w:val="20"/>
       </w:rPr>
       <w:fldChar w:fldCharType="end"/>
-    </w:r>
-    <w:r>
-      <w:rPr>
-        <w:rFonts w:ascii="Times New Roman" w:eastAsia="Times New Roman" w:hAnsi="Times New Roman" w:cs="Times New Roman"/>
-        <w:sz w:val="20"/>
-      </w:rPr>
-      <w:t xml:space="preserve"> </w:t>
     </w:r>
   </w:p>
 </w:ftr>
 </file>
 
 <file path=word/footer3.xml><?xml version="1.0" encoding="utf-8"?>
-<w:ftr xmlns:wpc="http://schemas.microsoft.com/office/word/2010/wordprocessingCanvas" xmlns:cx="http://schemas.microsoft.com/office/drawing/2014/chartex" xmlns:cx1="http://schemas.microsoft.com/office/drawing/2015/9/8/chartex" xmlns:cx2="http://schemas.microsoft.com/office/drawing/2015/10/21/chartex" xmlns:cx3="http://schemas.microsoft.com/office/drawing/2016/5/9/chartex" xmlns:cx4="http://schemas.microsoft.com/office/drawing/2016/5/10/chartex" xmlns:cx5="http://schemas.microsoft.com/office/drawing/2016/5/11/chartex" xmlns:cx6="http://schemas.microsoft.com/office/drawing/2016/5/12/chartex" xmlns:cx7="http://schemas.microsoft.com/office/drawing/2016/5/13/chartex" xmlns:cx8="http://schemas.microsoft.com/office/drawing/2016/5/14/chartex" xmlns:mc="http://schemas.openxmlformats.org/markup-compatibility/2006" xmlns:aink="http://schemas.microsoft.com/office/drawing/2016/ink" xmlns:am3d="http://schemas.microsoft.com/office/drawing/2017/model3d" xmlns:o="urn:schemas-microsoft-com:office:office" xmlns:r="http://schemas.openxmlformats.org/officeDocument/2006/relationships" xmlns:m="http://schemas.openxmlformats.org/officeDocument/2006/math" xmlns:v="urn:schemas-microsoft-com:vml" xmlns:wp14="http://schemas.microsoft.com/office/word/2010/wordprocessingDrawing" xmlns:wp="http://schemas.openxmlformats.org/drawingml/2006/wordprocessingDrawing" xmlns:w10="urn:schemas-microsoft-com:office:word" xmlns:w="http://schemas.openxmlformats.org/wordprocessingml/2006/main" xmlns:w14="http://schemas.microsoft.com/office/word/2010/wordml" xmlns:w15="http://schemas.microsoft.com/office/word/2012/wordml" xmlns:w16cid="http://schemas.microsoft.com/office/word/2016/wordml/cid" xmlns:w16se="http://schemas.microsoft.com/office/word/2015/wordml/symex" xmlns:wpg="http://schemas.microsoft.com/office/word/2010/wordprocessingGroup" xmlns:wpi="http://schemas.microsoft.com/office/word/2010/wordprocessingInk" xmlns:wne="http://schemas.microsoft.com/office/word/2006/wordml" xmlns:wps="http://schemas.microsoft.com/office/word/2010/wordprocessingShape" mc:Ignorable="w14 w15 w16se w16cid wp14">
+<w:ftr xmlns:ve="http://schemas.openxmlformats.org/markup-compatibility/2006" xmlns:o="urn:schemas-microsoft-com:office:office" xmlns:r="http://schemas.openxmlformats.org/officeDocument/2006/relationships" xmlns:m="http://schemas.openxmlformats.org/officeDocument/2006/math" xmlns:v="urn:schemas-microsoft-com:vml" xmlns:wp="http://schemas.openxmlformats.org/drawingml/2006/wordprocessingDrawing" xmlns:w10="urn:schemas-microsoft-com:office:word" xmlns:w="http://schemas.openxmlformats.org/wordprocessingml/2006/main" xmlns:wne="http://schemas.microsoft.com/office/word/2006/wordml">
   <w:p/>
 </w:ftr>
 </file>
 
 <file path=word/footnotes.xml><?xml version="1.0" encoding="utf-8"?>
-<w:footnotes xmlns:wpc="http://schemas.microsoft.com/office/word/2010/wordprocessingCanvas" xmlns:cx="http://schemas.microsoft.com/office/drawing/2014/chartex" xmlns:cx1="http://schemas.microsoft.com/office/drawing/2015/9/8/chartex" xmlns:cx2="http://schemas.microsoft.com/office/drawing/2015/10/21/chartex" xmlns:cx3="http://schemas.microsoft.com/office/drawing/2016/5/9/chartex" xmlns:cx4="http://schemas.microsoft.com/office/drawing/2016/5/10/chartex" xmlns:cx5="http://schemas.microsoft.com/office/drawing/2016/5/11/chartex" xmlns:cx6="http://schemas.microsoft.com/office/drawing/2016/5/12/chartex" xmlns:cx7="http://schemas.microsoft.com/office/drawing/2016/5/13/chartex" xmlns:cx8="http://schemas.microsoft.com/office/drawing/2016/5/14/chartex" xmlns:mc="http://schemas.openxmlformats.org/markup-compatibility/2006" xmlns:aink="http://schemas.microsoft.com/office/drawing/2016/ink" xmlns:am3d="http://schemas.microsoft.com/office/drawing/2017/model3d" xmlns:o="urn:schemas-microsoft-com:office:office" xmlns:r="http://schemas.openxmlformats.org/officeDocument/2006/relationships" xmlns:m="http://schemas.openxmlformats.org/officeDocument/2006/math" xmlns:v="urn:schemas-microsoft-com:vml" xmlns:wp14="http://schemas.microsoft.com/office/word/2010/wordprocessingDrawing" xmlns:wp="http://schemas.openxmlformats.org/drawingml/2006/wordprocessingDrawing" xmlns:w10="urn:schemas-microsoft-com:office:word" xmlns:w="http://schemas.openxmlformats.org/wordprocessingml/2006/main" xmlns:w14="http://schemas.microsoft.com/office/word/2010/wordml" xmlns:w15="http://schemas.microsoft.com/office/word/2012/wordml" xmlns:w16cid="http://schemas.microsoft.com/office/word/2016/wordml/cid" xmlns:w16se="http://schemas.microsoft.com/office/word/2015/wordml/symex" xmlns:wpg="http://schemas.microsoft.com/office/word/2010/wordprocessingGroup" xmlns:wpi="http://schemas.microsoft.com/office/word/2010/wordprocessingInk" xmlns:wne="http://schemas.microsoft.com/office/word/2006/wordml" xmlns:wps="http://schemas.microsoft.com/office/word/2010/wordprocessingShape" mc:Ignorable="w14 w15 w16se w16cid wp14">
-  <w:footnote w:type="separator" w:id="-1">
+<w:footnotes xmlns:ve="http://schemas.openxmlformats.org/markup-compatibility/2006" xmlns:o="urn:schemas-microsoft-com:office:office" xmlns:r="http://schemas.openxmlformats.org/officeDocument/2006/relationships" xmlns:m="http://schemas.openxmlformats.org/officeDocument/2006/math" xmlns:v="urn:schemas-microsoft-com:vml" xmlns:wp="http://schemas.openxmlformats.org/drawingml/2006/wordprocessingDrawing" xmlns:w10="urn:schemas-microsoft-com:office:word" xmlns:w="http://schemas.openxmlformats.org/wordprocessingml/2006/main" xmlns:wne="http://schemas.microsoft.com/office/word/2006/wordml">
+  <w:footnote w:type="separator" w:id="0">
     <w:p>
       <w:pPr>
         <w:spacing w:after="0" w:line="240" w:lineRule="auto"/>
@@ -3431,7 +3373,7 @@
       </w:r>
     </w:p>
   </w:footnote>
-  <w:footnote w:type="continuationSeparator" w:id="0">
+  <w:footnote w:type="continuationSeparator" w:id="1">
     <w:p>
       <w:pPr>
         <w:spacing w:after="0" w:line="240" w:lineRule="auto"/>
@@ -3445,7 +3387,7 @@
 </file>
 
 <file path=word/header1.xml><?xml version="1.0" encoding="utf-8"?>
-<w:hdr xmlns:wpc="http://schemas.microsoft.com/office/word/2010/wordprocessingCanvas" xmlns:cx="http://schemas.microsoft.com/office/drawing/2014/chartex" xmlns:cx1="http://schemas.microsoft.com/office/drawing/2015/9/8/chartex" xmlns:cx2="http://schemas.microsoft.com/office/drawing/2015/10/21/chartex" xmlns:cx3="http://schemas.microsoft.com/office/drawing/2016/5/9/chartex" xmlns:cx4="http://schemas.microsoft.com/office/drawing/2016/5/10/chartex" xmlns:cx5="http://schemas.microsoft.com/office/drawing/2016/5/11/chartex" xmlns:cx6="http://schemas.microsoft.com/office/drawing/2016/5/12/chartex" xmlns:cx7="http://schemas.microsoft.com/office/drawing/2016/5/13/chartex" xmlns:cx8="http://schemas.microsoft.com/office/drawing/2016/5/14/chartex" xmlns:mc="http://schemas.openxmlformats.org/markup-compatibility/2006" xmlns:aink="http://schemas.microsoft.com/office/drawing/2016/ink" xmlns:am3d="http://schemas.microsoft.com/office/drawing/2017/model3d" xmlns:o="urn:schemas-microsoft-com:office:office" xmlns:r="http://schemas.openxmlformats.org/officeDocument/2006/relationships" xmlns:m="http://schemas.openxmlformats.org/officeDocument/2006/math" xmlns:v="urn:schemas-microsoft-com:vml" xmlns:wp14="http://schemas.microsoft.com/office/word/2010/wordprocessingDrawing" xmlns:wp="http://schemas.openxmlformats.org/drawingml/2006/wordprocessingDrawing" xmlns:w10="urn:schemas-microsoft-com:office:word" xmlns:w="http://schemas.openxmlformats.org/wordprocessingml/2006/main" xmlns:w14="http://schemas.microsoft.com/office/word/2010/wordml" xmlns:w15="http://schemas.microsoft.com/office/word/2012/wordml" xmlns:w16cid="http://schemas.microsoft.com/office/word/2016/wordml/cid" xmlns:w16se="http://schemas.microsoft.com/office/word/2015/wordml/symex" xmlns:wpg="http://schemas.microsoft.com/office/word/2010/wordprocessingGroup" xmlns:wpi="http://schemas.microsoft.com/office/word/2010/wordprocessingInk" xmlns:wne="http://schemas.microsoft.com/office/word/2006/wordml" xmlns:wps="http://schemas.microsoft.com/office/word/2010/wordprocessingShape" mc:Ignorable="w14 w15 w16se w16cid wp14">
+<w:hdr xmlns:ve="http://schemas.openxmlformats.org/markup-compatibility/2006" xmlns:o="urn:schemas-microsoft-com:office:office" xmlns:r="http://schemas.openxmlformats.org/officeDocument/2006/relationships" xmlns:m="http://schemas.openxmlformats.org/officeDocument/2006/math" xmlns:v="urn:schemas-microsoft-com:vml" xmlns:wp="http://schemas.openxmlformats.org/drawingml/2006/wordprocessingDrawing" xmlns:w10="urn:schemas-microsoft-com:office:word" xmlns:w="http://schemas.openxmlformats.org/wordprocessingml/2006/main" xmlns:wne="http://schemas.microsoft.com/office/word/2006/wordml">
   <w:p>
     <w:pPr>
       <w:tabs>
@@ -3471,7 +3413,6 @@
         <w:u w:val="single" w:color="000000"/>
       </w:rPr>
       <w:tab/>
-      <w:t xml:space="preserve"> </w:t>
     </w:r>
     <w:r>
       <w:rPr>
@@ -3481,14 +3422,6 @@
         <w:u w:val="single" w:color="000000"/>
       </w:rPr>
       <w:tab/>
-    </w:r>
-    <w:r>
-      <w:rPr>
-        <w:rFonts w:ascii="Times New Roman" w:eastAsia="Times New Roman" w:hAnsi="Times New Roman" w:cs="Times New Roman"/>
-        <w:b/>
-        <w:sz w:val="20"/>
-      </w:rPr>
-      <w:t xml:space="preserve"> </w:t>
     </w:r>
     <w:r>
       <w:rPr>
@@ -3519,19 +3452,12 @@
       </w:rPr>
       <w:fldChar w:fldCharType="end"/>
     </w:r>
-    <w:r>
-      <w:rPr>
-        <w:rFonts w:ascii="Times New Roman" w:eastAsia="Times New Roman" w:hAnsi="Times New Roman" w:cs="Times New Roman"/>
-        <w:sz w:val="20"/>
-      </w:rPr>
-      <w:t xml:space="preserve"> </w:t>
-    </w:r>
   </w:p>
 </w:hdr>
 </file>
 
 <file path=word/header2.xml><?xml version="1.0" encoding="utf-8"?>
-<w:hdr xmlns:wpc="http://schemas.microsoft.com/office/word/2010/wordprocessingCanvas" xmlns:cx="http://schemas.microsoft.com/office/drawing/2014/chartex" xmlns:cx1="http://schemas.microsoft.com/office/drawing/2015/9/8/chartex" xmlns:cx2="http://schemas.microsoft.com/office/drawing/2015/10/21/chartex" xmlns:cx3="http://schemas.microsoft.com/office/drawing/2016/5/9/chartex" xmlns:cx4="http://schemas.microsoft.com/office/drawing/2016/5/10/chartex" xmlns:cx5="http://schemas.microsoft.com/office/drawing/2016/5/11/chartex" xmlns:cx6="http://schemas.microsoft.com/office/drawing/2016/5/12/chartex" xmlns:cx7="http://schemas.microsoft.com/office/drawing/2016/5/13/chartex" xmlns:cx8="http://schemas.microsoft.com/office/drawing/2016/5/14/chartex" xmlns:mc="http://schemas.openxmlformats.org/markup-compatibility/2006" xmlns:aink="http://schemas.microsoft.com/office/drawing/2016/ink" xmlns:am3d="http://schemas.microsoft.com/office/drawing/2017/model3d" xmlns:o="urn:schemas-microsoft-com:office:office" xmlns:r="http://schemas.openxmlformats.org/officeDocument/2006/relationships" xmlns:m="http://schemas.openxmlformats.org/officeDocument/2006/math" xmlns:v="urn:schemas-microsoft-com:vml" xmlns:wp14="http://schemas.microsoft.com/office/word/2010/wordprocessingDrawing" xmlns:wp="http://schemas.openxmlformats.org/drawingml/2006/wordprocessingDrawing" xmlns:w10="urn:schemas-microsoft-com:office:word" xmlns:w="http://schemas.openxmlformats.org/wordprocessingml/2006/main" xmlns:w14="http://schemas.microsoft.com/office/word/2010/wordml" xmlns:w15="http://schemas.microsoft.com/office/word/2012/wordml" xmlns:w16cid="http://schemas.microsoft.com/office/word/2016/wordml/cid" xmlns:w16se="http://schemas.microsoft.com/office/word/2015/wordml/symex" xmlns:wpg="http://schemas.microsoft.com/office/word/2010/wordprocessingGroup" xmlns:wpi="http://schemas.microsoft.com/office/word/2010/wordprocessingInk" xmlns:wne="http://schemas.microsoft.com/office/word/2006/wordml" xmlns:wps="http://schemas.microsoft.com/office/word/2010/wordprocessingShape" mc:Ignorable="w14 w15 w16se w16cid wp14">
+<w:hdr xmlns:ve="http://schemas.openxmlformats.org/markup-compatibility/2006" xmlns:o="urn:schemas-microsoft-com:office:office" xmlns:r="http://schemas.openxmlformats.org/officeDocument/2006/relationships" xmlns:m="http://schemas.openxmlformats.org/officeDocument/2006/math" xmlns:v="urn:schemas-microsoft-com:vml" xmlns:wp="http://schemas.openxmlformats.org/drawingml/2006/wordprocessingDrawing" xmlns:w10="urn:schemas-microsoft-com:office:word" xmlns:w="http://schemas.openxmlformats.org/wordprocessingml/2006/main" xmlns:wne="http://schemas.microsoft.com/office/word/2006/wordml">
   <w:p>
     <w:pPr>
       <w:tabs>
@@ -3540,7 +3466,7 @@
       </w:tabs>
       <w:spacing w:after="0"/>
       <w:rPr>
-        <w:lang w:val="sr-Latn-RS"/>
+        <w:lang/>
       </w:rPr>
     </w:pPr>
     <w:r>
@@ -3559,25 +3485,6 @@
         <w:sz w:val="20"/>
         <w:u w:val="single" w:color="000000"/>
       </w:rPr>
-      <w:t xml:space="preserve"> </w:t>
-    </w:r>
-    <w:r>
-      <w:rPr>
-        <w:rFonts w:ascii="Times New Roman" w:eastAsia="Times New Roman" w:hAnsi="Times New Roman" w:cs="Times New Roman"/>
-        <w:b/>
-        <w:sz w:val="20"/>
-        <w:u w:val="single" w:color="000000"/>
-      </w:rPr>
-      <w:tab/>
-      <w:t xml:space="preserve"> </w:t>
-    </w:r>
-    <w:r>
-      <w:rPr>
-        <w:rFonts w:ascii="Times New Roman" w:eastAsia="Times New Roman" w:hAnsi="Times New Roman" w:cs="Times New Roman"/>
-        <w:b/>
-        <w:sz w:val="20"/>
-        <w:u w:val="single" w:color="000000"/>
-      </w:rPr>
       <w:tab/>
     </w:r>
     <w:r>
@@ -3585,8 +3492,9 @@
         <w:rFonts w:ascii="Times New Roman" w:eastAsia="Times New Roman" w:hAnsi="Times New Roman" w:cs="Times New Roman"/>
         <w:b/>
         <w:sz w:val="20"/>
-      </w:rPr>
-      <w:t xml:space="preserve"> </w:t>
+        <w:u w:val="single" w:color="000000"/>
+      </w:rPr>
+      <w:tab/>
     </w:r>
     <w:r>
       <w:rPr>
@@ -3606,9 +3514,10 @@
     <w:r>
       <w:rPr>
         <w:rFonts w:ascii="Times New Roman" w:eastAsia="Times New Roman" w:hAnsi="Times New Roman" w:cs="Times New Roman"/>
-        <w:sz w:val="20"/>
-      </w:rPr>
-      <w:t>4</w:t>
+        <w:noProof/>
+        <w:sz w:val="20"/>
+      </w:rPr>
+      <w:t>5</w:t>
     </w:r>
     <w:r>
       <w:rPr>
@@ -3616,27 +3525,20 @@
         <w:sz w:val="20"/>
       </w:rPr>
       <w:fldChar w:fldCharType="end"/>
-    </w:r>
-    <w:r>
-      <w:rPr>
-        <w:rFonts w:ascii="Times New Roman" w:eastAsia="Times New Roman" w:hAnsi="Times New Roman" w:cs="Times New Roman"/>
-        <w:sz w:val="20"/>
-      </w:rPr>
-      <w:t xml:space="preserve"> </w:t>
     </w:r>
   </w:p>
 </w:hdr>
 </file>
 
 <file path=word/header3.xml><?xml version="1.0" encoding="utf-8"?>
-<w:hdr xmlns:wpc="http://schemas.microsoft.com/office/word/2010/wordprocessingCanvas" xmlns:cx="http://schemas.microsoft.com/office/drawing/2014/chartex" xmlns:cx1="http://schemas.microsoft.com/office/drawing/2015/9/8/chartex" xmlns:cx2="http://schemas.microsoft.com/office/drawing/2015/10/21/chartex" xmlns:cx3="http://schemas.microsoft.com/office/drawing/2016/5/9/chartex" xmlns:cx4="http://schemas.microsoft.com/office/drawing/2016/5/10/chartex" xmlns:cx5="http://schemas.microsoft.com/office/drawing/2016/5/11/chartex" xmlns:cx6="http://schemas.microsoft.com/office/drawing/2016/5/12/chartex" xmlns:cx7="http://schemas.microsoft.com/office/drawing/2016/5/13/chartex" xmlns:cx8="http://schemas.microsoft.com/office/drawing/2016/5/14/chartex" xmlns:mc="http://schemas.openxmlformats.org/markup-compatibility/2006" xmlns:aink="http://schemas.microsoft.com/office/drawing/2016/ink" xmlns:am3d="http://schemas.microsoft.com/office/drawing/2017/model3d" xmlns:o="urn:schemas-microsoft-com:office:office" xmlns:r="http://schemas.openxmlformats.org/officeDocument/2006/relationships" xmlns:m="http://schemas.openxmlformats.org/officeDocument/2006/math" xmlns:v="urn:schemas-microsoft-com:vml" xmlns:wp14="http://schemas.microsoft.com/office/word/2010/wordprocessingDrawing" xmlns:wp="http://schemas.openxmlformats.org/drawingml/2006/wordprocessingDrawing" xmlns:w10="urn:schemas-microsoft-com:office:word" xmlns:w="http://schemas.openxmlformats.org/wordprocessingml/2006/main" xmlns:w14="http://schemas.microsoft.com/office/word/2010/wordml" xmlns:w15="http://schemas.microsoft.com/office/word/2012/wordml" xmlns:w16cid="http://schemas.microsoft.com/office/word/2016/wordml/cid" xmlns:w16se="http://schemas.microsoft.com/office/word/2015/wordml/symex" xmlns:wpg="http://schemas.microsoft.com/office/word/2010/wordprocessingGroup" xmlns:wpi="http://schemas.microsoft.com/office/word/2010/wordprocessingInk" xmlns:wne="http://schemas.microsoft.com/office/word/2006/wordml" xmlns:wps="http://schemas.microsoft.com/office/word/2010/wordprocessingShape" mc:Ignorable="w14 w15 w16se w16cid wp14">
+<w:hdr xmlns:ve="http://schemas.openxmlformats.org/markup-compatibility/2006" xmlns:o="urn:schemas-microsoft-com:office:office" xmlns:r="http://schemas.openxmlformats.org/officeDocument/2006/relationships" xmlns:m="http://schemas.openxmlformats.org/officeDocument/2006/math" xmlns:v="urn:schemas-microsoft-com:vml" xmlns:wp="http://schemas.openxmlformats.org/drawingml/2006/wordprocessingDrawing" xmlns:w10="urn:schemas-microsoft-com:office:word" xmlns:w="http://schemas.openxmlformats.org/wordprocessingml/2006/main" xmlns:wne="http://schemas.microsoft.com/office/word/2006/wordml">
   <w:p/>
 </w:hdr>
 </file>
 
 <file path=word/numbering.xml><?xml version="1.0" encoding="utf-8"?>
-<w:numbering xmlns:wpc="http://schemas.microsoft.com/office/word/2010/wordprocessingCanvas" xmlns:cx="http://schemas.microsoft.com/office/drawing/2014/chartex" xmlns:cx1="http://schemas.microsoft.com/office/drawing/2015/9/8/chartex" xmlns:cx2="http://schemas.microsoft.com/office/drawing/2015/10/21/chartex" xmlns:cx3="http://schemas.microsoft.com/office/drawing/2016/5/9/chartex" xmlns:cx4="http://schemas.microsoft.com/office/drawing/2016/5/10/chartex" xmlns:cx5="http://schemas.microsoft.com/office/drawing/2016/5/11/chartex" xmlns:cx6="http://schemas.microsoft.com/office/drawing/2016/5/12/chartex" xmlns:cx7="http://schemas.microsoft.com/office/drawing/2016/5/13/chartex" xmlns:cx8="http://schemas.microsoft.com/office/drawing/2016/5/14/chartex" xmlns:mc="http://schemas.openxmlformats.org/markup-compatibility/2006" xmlns:aink="http://schemas.microsoft.com/office/drawing/2016/ink" xmlns:am3d="http://schemas.microsoft.com/office/drawing/2017/model3d" xmlns:o="urn:schemas-microsoft-com:office:office" xmlns:r="http://schemas.openxmlformats.org/officeDocument/2006/relationships" xmlns:m="http://schemas.openxmlformats.org/officeDocument/2006/math" xmlns:v="urn:schemas-microsoft-com:vml" xmlns:wp14="http://schemas.microsoft.com/office/word/2010/wordprocessingDrawing" xmlns:wp="http://schemas.openxmlformats.org/drawingml/2006/wordprocessingDrawing" xmlns:w10="urn:schemas-microsoft-com:office:word" xmlns:w="http://schemas.openxmlformats.org/wordprocessingml/2006/main" xmlns:w14="http://schemas.microsoft.com/office/word/2010/wordml" xmlns:w15="http://schemas.microsoft.com/office/word/2012/wordml" xmlns:w16cid="http://schemas.microsoft.com/office/word/2016/wordml/cid" xmlns:w16se="http://schemas.microsoft.com/office/word/2015/wordml/symex" xmlns:wpg="http://schemas.microsoft.com/office/word/2010/wordprocessingGroup" xmlns:wpi="http://schemas.microsoft.com/office/word/2010/wordprocessingInk" xmlns:wne="http://schemas.microsoft.com/office/word/2006/wordml" xmlns:wps="http://schemas.microsoft.com/office/word/2010/wordprocessingShape" mc:Ignorable="w14 w15 w16se w16cid wp14">
-  <w:abstractNum w:abstractNumId="0" w15:restartNumberingAfterBreak="0">
+<w:numbering xmlns:ve="http://schemas.openxmlformats.org/markup-compatibility/2006" xmlns:o="urn:schemas-microsoft-com:office:office" xmlns:r="http://schemas.openxmlformats.org/officeDocument/2006/relationships" xmlns:m="http://schemas.openxmlformats.org/officeDocument/2006/math" xmlns:v="urn:schemas-microsoft-com:vml" xmlns:wp="http://schemas.openxmlformats.org/drawingml/2006/wordprocessingDrawing" xmlns:w10="urn:schemas-microsoft-com:office:word" xmlns:w="http://schemas.openxmlformats.org/wordprocessingml/2006/main" xmlns:wne="http://schemas.microsoft.com/office/word/2006/wordml">
+  <w:abstractNum w:abstractNumId="0">
     <w:nsid w:val="0E2145F5"/>
     <w:multiLevelType w:val="hybridMultilevel"/>
     <w:tmpl w:val="F59E741A"/>
@@ -3848,7 +3750,7 @@
       </w:rPr>
     </w:lvl>
   </w:abstractNum>
-  <w:abstractNum w:abstractNumId="1" w15:restartNumberingAfterBreak="0">
+  <w:abstractNum w:abstractNumId="1">
     <w:nsid w:val="1EDF7681"/>
     <w:multiLevelType w:val="hybridMultilevel"/>
     <w:tmpl w:val="F52080CE"/>
@@ -4060,7 +3962,7 @@
       </w:rPr>
     </w:lvl>
   </w:abstractNum>
-  <w:abstractNum w:abstractNumId="2" w15:restartNumberingAfterBreak="0">
+  <w:abstractNum w:abstractNumId="2">
     <w:nsid w:val="4EC52C30"/>
     <w:multiLevelType w:val="multilevel"/>
     <w:tmpl w:val="D368CA84"/>
@@ -4181,7 +4083,7 @@
       </w:rPr>
     </w:lvl>
   </w:abstractNum>
-  <w:abstractNum w:abstractNumId="3" w15:restartNumberingAfterBreak="0">
+  <w:abstractNum w:abstractNumId="3">
     <w:nsid w:val="514500EE"/>
     <w:multiLevelType w:val="multilevel"/>
     <w:tmpl w:val="8BD4AA62"/>
@@ -4405,7 +4307,7 @@
       </w:rPr>
     </w:lvl>
   </w:abstractNum>
-  <w:abstractNum w:abstractNumId="4" w15:restartNumberingAfterBreak="0">
+  <w:abstractNum w:abstractNumId="4">
     <w:nsid w:val="52A95BB8"/>
     <w:multiLevelType w:val="hybridMultilevel"/>
     <w:tmpl w:val="F714549C"/>
@@ -4617,7 +4519,7 @@
       </w:rPr>
     </w:lvl>
   </w:abstractNum>
-  <w:abstractNum w:abstractNumId="5" w15:restartNumberingAfterBreak="0">
+  <w:abstractNum w:abstractNumId="5">
     <w:nsid w:val="56536D46"/>
     <w:multiLevelType w:val="hybridMultilevel"/>
     <w:tmpl w:val="DCAC2E54"/>
@@ -4829,7 +4731,7 @@
       </w:rPr>
     </w:lvl>
   </w:abstractNum>
-  <w:abstractNum w:abstractNumId="6" w15:restartNumberingAfterBreak="0">
+  <w:abstractNum w:abstractNumId="6">
     <w:nsid w:val="76D22DD4"/>
     <w:multiLevelType w:val="hybridMultilevel"/>
     <w:tmpl w:val="A69C596A"/>
@@ -5066,7 +4968,7 @@
 </file>
 
 <file path=word/styles.xml><?xml version="1.0" encoding="utf-8"?>
-<w:styles xmlns:mc="http://schemas.openxmlformats.org/markup-compatibility/2006" xmlns:r="http://schemas.openxmlformats.org/officeDocument/2006/relationships" xmlns:w="http://schemas.openxmlformats.org/wordprocessingml/2006/main" xmlns:w14="http://schemas.microsoft.com/office/word/2010/wordml" xmlns:w15="http://schemas.microsoft.com/office/word/2012/wordml" xmlns:w16cid="http://schemas.microsoft.com/office/word/2016/wordml/cid" xmlns:w16se="http://schemas.microsoft.com/office/word/2015/wordml/symex" mc:Ignorable="w14 w15 w16se w16cid">
+<w:styles xmlns:r="http://schemas.openxmlformats.org/officeDocument/2006/relationships" xmlns:w="http://schemas.openxmlformats.org/wordprocessingml/2006/main">
   <w:docDefaults>
     <w:rPrDefault>
       <w:rPr>
@@ -5082,388 +4984,149 @@
       </w:pPr>
     </w:pPrDefault>
   </w:docDefaults>
-  <w:latentStyles w:defLockedState="0" w:defUIPriority="99" w:defSemiHidden="0" w:defUnhideWhenUsed="0" w:defQFormat="0" w:count="377">
-    <w:lsdException w:name="Normal" w:uiPriority="0" w:qFormat="1"/>
-    <w:lsdException w:name="heading 1" w:uiPriority="9" w:qFormat="1"/>
-    <w:lsdException w:name="heading 2" w:semiHidden="1" w:uiPriority="9" w:unhideWhenUsed="1" w:qFormat="1"/>
-    <w:lsdException w:name="heading 3" w:semiHidden="1" w:uiPriority="9" w:unhideWhenUsed="1" w:qFormat="1"/>
-    <w:lsdException w:name="heading 4" w:semiHidden="1" w:uiPriority="9" w:unhideWhenUsed="1" w:qFormat="1"/>
-    <w:lsdException w:name="heading 5" w:semiHidden="1" w:uiPriority="9" w:unhideWhenUsed="1" w:qFormat="1"/>
-    <w:lsdException w:name="heading 6" w:semiHidden="1" w:uiPriority="9" w:unhideWhenUsed="1" w:qFormat="1"/>
-    <w:lsdException w:name="heading 7" w:semiHidden="1" w:uiPriority="9" w:unhideWhenUsed="1" w:qFormat="1"/>
-    <w:lsdException w:name="heading 8" w:semiHidden="1" w:uiPriority="9" w:unhideWhenUsed="1" w:qFormat="1"/>
-    <w:lsdException w:name="heading 9" w:semiHidden="1" w:uiPriority="9" w:unhideWhenUsed="1" w:qFormat="1"/>
-    <w:lsdException w:name="index 1" w:semiHidden="1" w:unhideWhenUsed="1"/>
-    <w:lsdException w:name="index 2" w:semiHidden="1" w:unhideWhenUsed="1"/>
-    <w:lsdException w:name="index 3" w:semiHidden="1" w:unhideWhenUsed="1"/>
-    <w:lsdException w:name="index 4" w:semiHidden="1" w:unhideWhenUsed="1"/>
-    <w:lsdException w:name="index 5" w:semiHidden="1" w:unhideWhenUsed="1"/>
-    <w:lsdException w:name="index 6" w:semiHidden="1" w:unhideWhenUsed="1"/>
-    <w:lsdException w:name="index 7" w:semiHidden="1" w:unhideWhenUsed="1"/>
-    <w:lsdException w:name="index 8" w:semiHidden="1" w:unhideWhenUsed="1"/>
-    <w:lsdException w:name="index 9" w:semiHidden="1" w:unhideWhenUsed="1"/>
-    <w:lsdException w:name="toc 1" w:semiHidden="1" w:uiPriority="39" w:unhideWhenUsed="1"/>
-    <w:lsdException w:name="toc 2" w:semiHidden="1" w:uiPriority="39" w:unhideWhenUsed="1"/>
-    <w:lsdException w:name="toc 3" w:semiHidden="1" w:uiPriority="39" w:unhideWhenUsed="1"/>
-    <w:lsdException w:name="toc 4" w:semiHidden="1" w:uiPriority="39" w:unhideWhenUsed="1"/>
-    <w:lsdException w:name="toc 5" w:semiHidden="1" w:uiPriority="39" w:unhideWhenUsed="1"/>
-    <w:lsdException w:name="toc 6" w:semiHidden="1" w:uiPriority="39" w:unhideWhenUsed="1"/>
-    <w:lsdException w:name="toc 7" w:semiHidden="1" w:uiPriority="39" w:unhideWhenUsed="1"/>
-    <w:lsdException w:name="toc 8" w:semiHidden="1" w:uiPriority="39" w:unhideWhenUsed="1"/>
-    <w:lsdException w:name="toc 9" w:semiHidden="1" w:uiPriority="39" w:unhideWhenUsed="1"/>
-    <w:lsdException w:name="Normal Indent" w:semiHidden="1" w:unhideWhenUsed="1"/>
-    <w:lsdException w:name="footnote text" w:semiHidden="1" w:unhideWhenUsed="1"/>
-    <w:lsdException w:name="annotation text" w:semiHidden="1" w:unhideWhenUsed="1"/>
-    <w:lsdException w:name="header" w:semiHidden="1" w:unhideWhenUsed="1"/>
-    <w:lsdException w:name="footer" w:semiHidden="1" w:unhideWhenUsed="1"/>
-    <w:lsdException w:name="index heading" w:semiHidden="1" w:unhideWhenUsed="1"/>
-    <w:lsdException w:name="caption" w:semiHidden="1" w:uiPriority="35" w:unhideWhenUsed="1" w:qFormat="1"/>
-    <w:lsdException w:name="table of figures" w:semiHidden="1" w:unhideWhenUsed="1"/>
-    <w:lsdException w:name="envelope address" w:semiHidden="1" w:unhideWhenUsed="1"/>
-    <w:lsdException w:name="envelope return" w:semiHidden="1" w:unhideWhenUsed="1"/>
-    <w:lsdException w:name="footnote reference" w:semiHidden="1" w:unhideWhenUsed="1"/>
-    <w:lsdException w:name="annotation reference" w:semiHidden="1" w:unhideWhenUsed="1"/>
-    <w:lsdException w:name="line number" w:semiHidden="1" w:unhideWhenUsed="1"/>
-    <w:lsdException w:name="page number" w:semiHidden="1" w:unhideWhenUsed="1"/>
-    <w:lsdException w:name="endnote reference" w:semiHidden="1" w:unhideWhenUsed="1"/>
-    <w:lsdException w:name="endnote text" w:semiHidden="1" w:unhideWhenUsed="1"/>
-    <w:lsdException w:name="table of authorities" w:semiHidden="1" w:unhideWhenUsed="1"/>
-    <w:lsdException w:name="macro" w:semiHidden="1" w:unhideWhenUsed="1"/>
-    <w:lsdException w:name="toa heading" w:semiHidden="1" w:unhideWhenUsed="1"/>
-    <w:lsdException w:name="List" w:semiHidden="1" w:unhideWhenUsed="1"/>
-    <w:lsdException w:name="List Bullet" w:semiHidden="1" w:unhideWhenUsed="1"/>
-    <w:lsdException w:name="List Number" w:semiHidden="1" w:unhideWhenUsed="1"/>
-    <w:lsdException w:name="List 2" w:semiHidden="1" w:unhideWhenUsed="1"/>
-    <w:lsdException w:name="List 3" w:semiHidden="1" w:unhideWhenUsed="1"/>
-    <w:lsdException w:name="List 4" w:semiHidden="1" w:unhideWhenUsed="1"/>
-    <w:lsdException w:name="List 5" w:semiHidden="1" w:unhideWhenUsed="1"/>
-    <w:lsdException w:name="List Bullet 2" w:semiHidden="1" w:unhideWhenUsed="1"/>
-    <w:lsdException w:name="List Bullet 3" w:semiHidden="1" w:unhideWhenUsed="1"/>
-    <w:lsdException w:name="List Bullet 4" w:semiHidden="1" w:unhideWhenUsed="1"/>
-    <w:lsdException w:name="List Bullet 5" w:semiHidden="1" w:unhideWhenUsed="1"/>
-    <w:lsdException w:name="List Number 2" w:semiHidden="1" w:unhideWhenUsed="1"/>
-    <w:lsdException w:name="List Number 3" w:semiHidden="1" w:unhideWhenUsed="1"/>
-    <w:lsdException w:name="List Number 4" w:semiHidden="1" w:unhideWhenUsed="1"/>
-    <w:lsdException w:name="List Number 5" w:semiHidden="1" w:unhideWhenUsed="1"/>
-    <w:lsdException w:name="Title" w:uiPriority="10" w:qFormat="1"/>
-    <w:lsdException w:name="Closing" w:semiHidden="1" w:unhideWhenUsed="1"/>
-    <w:lsdException w:name="Signature" w:semiHidden="1" w:unhideWhenUsed="1"/>
-    <w:lsdException w:name="Default Paragraph Font" w:semiHidden="1" w:uiPriority="1" w:unhideWhenUsed="1"/>
-    <w:lsdException w:name="Body Text" w:semiHidden="1" w:unhideWhenUsed="1"/>
-    <w:lsdException w:name="Body Text Indent" w:semiHidden="1" w:unhideWhenUsed="1"/>
-    <w:lsdException w:name="List Continue" w:semiHidden="1" w:unhideWhenUsed="1"/>
-    <w:lsdException w:name="List Continue 2" w:semiHidden="1" w:unhideWhenUsed="1"/>
-    <w:lsdException w:name="List Continue 3" w:semiHidden="1" w:unhideWhenUsed="1"/>
-    <w:lsdException w:name="List Continue 4" w:semiHidden="1" w:unhideWhenUsed="1"/>
-    <w:lsdException w:name="List Continue 5" w:semiHidden="1" w:unhideWhenUsed="1"/>
-    <w:lsdException w:name="Message Header" w:semiHidden="1" w:unhideWhenUsed="1"/>
-    <w:lsdException w:name="Subtitle" w:uiPriority="11" w:qFormat="1"/>
-    <w:lsdException w:name="Salutation" w:semiHidden="1" w:unhideWhenUsed="1"/>
-    <w:lsdException w:name="Date" w:semiHidden="1" w:unhideWhenUsed="1"/>
-    <w:lsdException w:name="Body Text First Indent" w:semiHidden="1" w:unhideWhenUsed="1"/>
-    <w:lsdException w:name="Body Text First Indent 2" w:semiHidden="1" w:unhideWhenUsed="1"/>
-    <w:lsdException w:name="Note Heading" w:semiHidden="1" w:unhideWhenUsed="1"/>
-    <w:lsdException w:name="Body Text 2" w:semiHidden="1" w:unhideWhenUsed="1"/>
-    <w:lsdException w:name="Body Text 3" w:semiHidden="1" w:unhideWhenUsed="1"/>
-    <w:lsdException w:name="Body Text Indent 2" w:semiHidden="1" w:unhideWhenUsed="1"/>
-    <w:lsdException w:name="Body Text Indent 3" w:semiHidden="1" w:unhideWhenUsed="1"/>
-    <w:lsdException w:name="Block Text" w:semiHidden="1" w:unhideWhenUsed="1"/>
-    <w:lsdException w:name="Hyperlink" w:semiHidden="1" w:unhideWhenUsed="1"/>
-    <w:lsdException w:name="FollowedHyperlink" w:semiHidden="1" w:unhideWhenUsed="1"/>
-    <w:lsdException w:name="Strong" w:uiPriority="22" w:qFormat="1"/>
-    <w:lsdException w:name="Emphasis" w:uiPriority="20" w:qFormat="1"/>
-    <w:lsdException w:name="Document Map" w:semiHidden="1" w:unhideWhenUsed="1"/>
-    <w:lsdException w:name="Plain Text" w:semiHidden="1" w:unhideWhenUsed="1"/>
-    <w:lsdException w:name="E-mail Signature" w:semiHidden="1" w:unhideWhenUsed="1"/>
-    <w:lsdException w:name="HTML Top of Form" w:semiHidden="1" w:unhideWhenUsed="1"/>
-    <w:lsdException w:name="HTML Bottom of Form" w:semiHidden="1" w:unhideWhenUsed="1"/>
-    <w:lsdException w:name="Normal (Web)" w:semiHidden="1" w:unhideWhenUsed="1"/>
-    <w:lsdException w:name="HTML Acronym" w:semiHidden="1" w:unhideWhenUsed="1"/>
-    <w:lsdException w:name="HTML Address" w:semiHidden="1" w:unhideWhenUsed="1"/>
-    <w:lsdException w:name="HTML Cite" w:semiHidden="1" w:unhideWhenUsed="1"/>
-    <w:lsdException w:name="HTML Code" w:semiHidden="1" w:unhideWhenUsed="1"/>
-    <w:lsdException w:name="HTML Definition" w:semiHidden="1" w:unhideWhenUsed="1"/>
-    <w:lsdException w:name="HTML Keyboard" w:semiHidden="1" w:unhideWhenUsed="1"/>
-    <w:lsdException w:name="HTML Preformatted" w:semiHidden="1" w:unhideWhenUsed="1"/>
-    <w:lsdException w:name="HTML Sample" w:semiHidden="1" w:unhideWhenUsed="1"/>
-    <w:lsdException w:name="HTML Typewriter" w:semiHidden="1" w:unhideWhenUsed="1"/>
-    <w:lsdException w:name="HTML Variable" w:semiHidden="1" w:unhideWhenUsed="1"/>
-    <w:lsdException w:name="Normal Table" w:semiHidden="1" w:unhideWhenUsed="1"/>
-    <w:lsdException w:name="annotation subject" w:semiHidden="1" w:unhideWhenUsed="1"/>
-    <w:lsdException w:name="No List" w:semiHidden="1" w:unhideWhenUsed="1"/>
-    <w:lsdException w:name="Outline List 1" w:semiHidden="1" w:unhideWhenUsed="1"/>
-    <w:lsdException w:name="Outline List 2" w:semiHidden="1" w:unhideWhenUsed="1"/>
-    <w:lsdException w:name="Outline List 3" w:semiHidden="1" w:unhideWhenUsed="1"/>
-    <w:lsdException w:name="Table Simple 1" w:semiHidden="1" w:unhideWhenUsed="1"/>
-    <w:lsdException w:name="Table Simple 2" w:semiHidden="1" w:unhideWhenUsed="1"/>
-    <w:lsdException w:name="Table Simple 3" w:semiHidden="1" w:unhideWhenUsed="1"/>
-    <w:lsdException w:name="Table Classic 1" w:semiHidden="1" w:unhideWhenUsed="1"/>
-    <w:lsdException w:name="Table Classic 2" w:semiHidden="1" w:unhideWhenUsed="1"/>
-    <w:lsdException w:name="Table Classic 3" w:semiHidden="1" w:unhideWhenUsed="1"/>
-    <w:lsdException w:name="Table Classic 4" w:semiHidden="1" w:unhideWhenUsed="1"/>
-    <w:lsdException w:name="Table Colorful 1" w:semiHidden="1" w:unhideWhenUsed="1"/>
-    <w:lsdException w:name="Table Colorful 2" w:semiHidden="1" w:unhideWhenUsed="1"/>
-    <w:lsdException w:name="Table Colorful 3" w:semiHidden="1" w:unhideWhenUsed="1"/>
-    <w:lsdException w:name="Table Columns 1" w:semiHidden="1" w:unhideWhenUsed="1"/>
-    <w:lsdException w:name="Table Columns 2" w:semiHidden="1" w:unhideWhenUsed="1"/>
-    <w:lsdException w:name="Table Columns 3" w:semiHidden="1" w:unhideWhenUsed="1"/>
-    <w:lsdException w:name="Table Columns 4" w:semiHidden="1" w:unhideWhenUsed="1"/>
-    <w:lsdException w:name="Table Columns 5" w:semiHidden="1" w:unhideWhenUsed="1"/>
-    <w:lsdException w:name="Table Grid 1" w:semiHidden="1" w:unhideWhenUsed="1"/>
-    <w:lsdException w:name="Table Grid 2" w:semiHidden="1" w:unhideWhenUsed="1"/>
-    <w:lsdException w:name="Table Grid 3" w:semiHidden="1" w:unhideWhenUsed="1"/>
-    <w:lsdException w:name="Table Grid 4" w:semiHidden="1" w:unhideWhenUsed="1"/>
-    <w:lsdException w:name="Table Grid 5" w:semiHidden="1" w:unhideWhenUsed="1"/>
-    <w:lsdException w:name="Table Grid 6" w:semiHidden="1" w:unhideWhenUsed="1"/>
-    <w:lsdException w:name="Table Grid 7" w:semiHidden="1" w:unhideWhenUsed="1"/>
-    <w:lsdException w:name="Table Grid 8" w:semiHidden="1" w:unhideWhenUsed="1"/>
-    <w:lsdException w:name="Table List 1" w:semiHidden="1" w:unhideWhenUsed="1"/>
-    <w:lsdException w:name="Table List 2" w:semiHidden="1" w:unhideWhenUsed="1"/>
-    <w:lsdException w:name="Table List 3" w:semiHidden="1" w:unhideWhenUsed="1"/>
-    <w:lsdException w:name="Table List 4" w:semiHidden="1" w:unhideWhenUsed="1"/>
-    <w:lsdException w:name="Table List 5" w:semiHidden="1" w:unhideWhenUsed="1"/>
-    <w:lsdException w:name="Table List 6" w:semiHidden="1" w:unhideWhenUsed="1"/>
-    <w:lsdException w:name="Table List 7" w:semiHidden="1" w:unhideWhenUsed="1"/>
-    <w:lsdException w:name="Table List 8" w:semiHidden="1" w:unhideWhenUsed="1"/>
-    <w:lsdException w:name="Table 3D effects 1" w:semiHidden="1" w:unhideWhenUsed="1"/>
-    <w:lsdException w:name="Table 3D effects 2" w:semiHidden="1" w:unhideWhenUsed="1"/>
-    <w:lsdException w:name="Table 3D effects 3" w:semiHidden="1" w:unhideWhenUsed="1"/>
-    <w:lsdException w:name="Table Contemporary" w:semiHidden="1" w:unhideWhenUsed="1"/>
-    <w:lsdException w:name="Table Elegant" w:semiHidden="1" w:unhideWhenUsed="1"/>
-    <w:lsdException w:name="Table Professional" w:semiHidden="1" w:unhideWhenUsed="1"/>
-    <w:lsdException w:name="Table Subtle 1" w:semiHidden="1" w:unhideWhenUsed="1"/>
-    <w:lsdException w:name="Table Subtle 2" w:semiHidden="1" w:unhideWhenUsed="1"/>
-    <w:lsdException w:name="Table Web 1" w:semiHidden="1" w:unhideWhenUsed="1"/>
-    <w:lsdException w:name="Table Web 2" w:semiHidden="1" w:unhideWhenUsed="1"/>
-    <w:lsdException w:name="Table Web 3" w:semiHidden="1" w:unhideWhenUsed="1"/>
-    <w:lsdException w:name="Balloon Text" w:semiHidden="1" w:unhideWhenUsed="1"/>
-    <w:lsdException w:name="Table Grid" w:uiPriority="39"/>
-    <w:lsdException w:name="Table Theme" w:semiHidden="1" w:unhideWhenUsed="1"/>
-    <w:lsdException w:name="Placeholder Text" w:semiHidden="1"/>
-    <w:lsdException w:name="No Spacing" w:uiPriority="1" w:qFormat="1"/>
-    <w:lsdException w:name="Light Shading" w:uiPriority="60"/>
-    <w:lsdException w:name="Light List" w:uiPriority="61"/>
-    <w:lsdException w:name="Light Grid" w:uiPriority="62"/>
-    <w:lsdException w:name="Medium Shading 1" w:uiPriority="63"/>
-    <w:lsdException w:name="Medium Shading 2" w:uiPriority="64"/>
-    <w:lsdException w:name="Medium List 1" w:uiPriority="65"/>
-    <w:lsdException w:name="Medium List 2" w:uiPriority="66"/>
-    <w:lsdException w:name="Medium Grid 1" w:uiPriority="67"/>
-    <w:lsdException w:name="Medium Grid 2" w:uiPriority="68"/>
-    <w:lsdException w:name="Medium Grid 3" w:uiPriority="69"/>
-    <w:lsdException w:name="Dark List" w:uiPriority="70"/>
-    <w:lsdException w:name="Colorful Shading" w:uiPriority="71"/>
-    <w:lsdException w:name="Colorful List" w:uiPriority="72"/>
-    <w:lsdException w:name="Colorful Grid" w:uiPriority="73"/>
-    <w:lsdException w:name="Light Shading Accent 1" w:uiPriority="60"/>
-    <w:lsdException w:name="Light List Accent 1" w:uiPriority="61"/>
-    <w:lsdException w:name="Light Grid Accent 1" w:uiPriority="62"/>
-    <w:lsdException w:name="Medium Shading 1 Accent 1" w:uiPriority="63"/>
-    <w:lsdException w:name="Medium Shading 2 Accent 1" w:uiPriority="64"/>
-    <w:lsdException w:name="Medium List 1 Accent 1" w:uiPriority="65"/>
-    <w:lsdException w:name="Revision" w:semiHidden="1"/>
-    <w:lsdException w:name="List Paragraph" w:uiPriority="34" w:qFormat="1"/>
-    <w:lsdException w:name="Quote" w:uiPriority="29" w:qFormat="1"/>
-    <w:lsdException w:name="Intense Quote" w:uiPriority="30" w:qFormat="1"/>
-    <w:lsdException w:name="Medium List 2 Accent 1" w:uiPriority="66"/>
-    <w:lsdException w:name="Medium Grid 1 Accent 1" w:uiPriority="67"/>
-    <w:lsdException w:name="Medium Grid 2 Accent 1" w:uiPriority="68"/>
-    <w:lsdException w:name="Medium Grid 3 Accent 1" w:uiPriority="69"/>
-    <w:lsdException w:name="Dark List Accent 1" w:uiPriority="70"/>
-    <w:lsdException w:name="Colorful Shading Accent 1" w:uiPriority="71"/>
-    <w:lsdException w:name="Colorful List Accent 1" w:uiPriority="72"/>
-    <w:lsdException w:name="Colorful Grid Accent 1" w:uiPriority="73"/>
-    <w:lsdException w:name="Light Shading Accent 2" w:uiPriority="60"/>
-    <w:lsdException w:name="Light List Accent 2" w:uiPriority="61"/>
-    <w:lsdException w:name="Light Grid Accent 2" w:uiPriority="62"/>
-    <w:lsdException w:name="Medium Shading 1 Accent 2" w:uiPriority="63"/>
-    <w:lsdException w:name="Medium Shading 2 Accent 2" w:uiPriority="64"/>
-    <w:lsdException w:name="Medium List 1 Accent 2" w:uiPriority="65"/>
-    <w:lsdException w:name="Medium List 2 Accent 2" w:uiPriority="66"/>
-    <w:lsdException w:name="Medium Grid 1 Accent 2" w:uiPriority="67"/>
-    <w:lsdException w:name="Medium Grid 2 Accent 2" w:uiPriority="68"/>
-    <w:lsdException w:name="Medium Grid 3 Accent 2" w:uiPriority="69"/>
-    <w:lsdException w:name="Dark List Accent 2" w:uiPriority="70"/>
-    <w:lsdException w:name="Colorful Shading Accent 2" w:uiPriority="71"/>
-    <w:lsdException w:name="Colorful List Accent 2" w:uiPriority="72"/>
-    <w:lsdException w:name="Colorful Grid Accent 2" w:uiPriority="73"/>
-    <w:lsdException w:name="Light Shading Accent 3" w:uiPriority="60"/>
-    <w:lsdException w:name="Light List Accent 3" w:uiPriority="61"/>
-    <w:lsdException w:name="Light Grid Accent 3" w:uiPriority="62"/>
-    <w:lsdException w:name="Medium Shading 1 Accent 3" w:uiPriority="63"/>
-    <w:lsdException w:name="Medium Shading 2 Accent 3" w:uiPriority="64"/>
-    <w:lsdException w:name="Medium List 1 Accent 3" w:uiPriority="65"/>
-    <w:lsdException w:name="Medium List 2 Accent 3" w:uiPriority="66"/>
-    <w:lsdException w:name="Medium Grid 1 Accent 3" w:uiPriority="67"/>
-    <w:lsdException w:name="Medium Grid 2 Accent 3" w:uiPriority="68"/>
-    <w:lsdException w:name="Medium Grid 3 Accent 3" w:uiPriority="69"/>
-    <w:lsdException w:name="Dark List Accent 3" w:uiPriority="70"/>
-    <w:lsdException w:name="Colorful Shading Accent 3" w:uiPriority="71"/>
-    <w:lsdException w:name="Colorful List Accent 3" w:uiPriority="72"/>
-    <w:lsdException w:name="Colorful Grid Accent 3" w:uiPriority="73"/>
-    <w:lsdException w:name="Light Shading Accent 4" w:uiPriority="60"/>
-    <w:lsdException w:name="Light List Accent 4" w:uiPriority="61"/>
-    <w:lsdException w:name="Light Grid Accent 4" w:uiPriority="62"/>
-    <w:lsdException w:name="Medium Shading 1 Accent 4" w:uiPriority="63"/>
-    <w:lsdException w:name="Medium Shading 2 Accent 4" w:uiPriority="64"/>
-    <w:lsdException w:name="Medium List 1 Accent 4" w:uiPriority="65"/>
-    <w:lsdException w:name="Medium List 2 Accent 4" w:uiPriority="66"/>
-    <w:lsdException w:name="Medium Grid 1 Accent 4" w:uiPriority="67"/>
-    <w:lsdException w:name="Medium Grid 2 Accent 4" w:uiPriority="68"/>
-    <w:lsdException w:name="Medium Grid 3 Accent 4" w:uiPriority="69"/>
-    <w:lsdException w:name="Dark List Accent 4" w:uiPriority="70"/>
-    <w:lsdException w:name="Colorful Shading Accent 4" w:uiPriority="71"/>
-    <w:lsdException w:name="Colorful List Accent 4" w:uiPriority="72"/>
-    <w:lsdException w:name="Colorful Grid Accent 4" w:uiPriority="73"/>
-    <w:lsdException w:name="Light Shading Accent 5" w:uiPriority="60"/>
-    <w:lsdException w:name="Light List Accent 5" w:uiPriority="61"/>
-    <w:lsdException w:name="Light Grid Accent 5" w:uiPriority="62"/>
-    <w:lsdException w:name="Medium Shading 1 Accent 5" w:uiPriority="63"/>
-    <w:lsdException w:name="Medium Shading 2 Accent 5" w:uiPriority="64"/>
-    <w:lsdException w:name="Medium List 1 Accent 5" w:uiPriority="65"/>
-    <w:lsdException w:name="Medium List 2 Accent 5" w:uiPriority="66"/>
-    <w:lsdException w:name="Medium Grid 1 Accent 5" w:uiPriority="67"/>
-    <w:lsdException w:name="Medium Grid 2 Accent 5" w:uiPriority="68"/>
-    <w:lsdException w:name="Medium Grid 3 Accent 5" w:uiPriority="69"/>
-    <w:lsdException w:name="Dark List Accent 5" w:uiPriority="70"/>
-    <w:lsdException w:name="Colorful Shading Accent 5" w:uiPriority="71"/>
-    <w:lsdException w:name="Colorful List Accent 5" w:uiPriority="72"/>
-    <w:lsdException w:name="Colorful Grid Accent 5" w:uiPriority="73"/>
-    <w:lsdException w:name="Light Shading Accent 6" w:uiPriority="60"/>
-    <w:lsdException w:name="Light List Accent 6" w:uiPriority="61"/>
-    <w:lsdException w:name="Light Grid Accent 6" w:uiPriority="62"/>
-    <w:lsdException w:name="Medium Shading 1 Accent 6" w:uiPriority="63"/>
-    <w:lsdException w:name="Medium Shading 2 Accent 6" w:uiPriority="64"/>
-    <w:lsdException w:name="Medium List 1 Accent 6" w:uiPriority="65"/>
-    <w:lsdException w:name="Medium List 2 Accent 6" w:uiPriority="66"/>
-    <w:lsdException w:name="Medium Grid 1 Accent 6" w:uiPriority="67"/>
-    <w:lsdException w:name="Medium Grid 2 Accent 6" w:uiPriority="68"/>
-    <w:lsdException w:name="Medium Grid 3 Accent 6" w:uiPriority="69"/>
-    <w:lsdException w:name="Dark List Accent 6" w:uiPriority="70"/>
-    <w:lsdException w:name="Colorful Shading Accent 6" w:uiPriority="71"/>
-    <w:lsdException w:name="Colorful List Accent 6" w:uiPriority="72"/>
-    <w:lsdException w:name="Colorful Grid Accent 6" w:uiPriority="73"/>
-    <w:lsdException w:name="Subtle Emphasis" w:uiPriority="19" w:qFormat="1"/>
-    <w:lsdException w:name="Intense Emphasis" w:uiPriority="21" w:qFormat="1"/>
-    <w:lsdException w:name="Subtle Reference" w:uiPriority="31" w:qFormat="1"/>
-    <w:lsdException w:name="Intense Reference" w:uiPriority="32" w:qFormat="1"/>
-    <w:lsdException w:name="Book Title" w:uiPriority="33" w:qFormat="1"/>
-    <w:lsdException w:name="Bibliography" w:semiHidden="1" w:uiPriority="37" w:unhideWhenUsed="1"/>
-    <w:lsdException w:name="TOC Heading" w:semiHidden="1" w:uiPriority="39" w:unhideWhenUsed="1" w:qFormat="1"/>
-    <w:lsdException w:name="Plain Table 1" w:uiPriority="41"/>
-    <w:lsdException w:name="Plain Table 2" w:uiPriority="42"/>
-    <w:lsdException w:name="Plain Table 3" w:uiPriority="43"/>
-    <w:lsdException w:name="Plain Table 4" w:uiPriority="44"/>
-    <w:lsdException w:name="Plain Table 5" w:uiPriority="45"/>
-    <w:lsdException w:name="Grid Table Light" w:uiPriority="40"/>
-    <w:lsdException w:name="Grid Table 1 Light" w:uiPriority="46"/>
-    <w:lsdException w:name="Grid Table 2" w:uiPriority="47"/>
-    <w:lsdException w:name="Grid Table 3" w:uiPriority="48"/>
-    <w:lsdException w:name="Grid Table 4" w:uiPriority="49"/>
-    <w:lsdException w:name="Grid Table 5 Dark" w:uiPriority="50"/>
-    <w:lsdException w:name="Grid Table 6 Colorful" w:uiPriority="51"/>
-    <w:lsdException w:name="Grid Table 7 Colorful" w:uiPriority="52"/>
-    <w:lsdException w:name="Grid Table 1 Light Accent 1" w:uiPriority="46"/>
-    <w:lsdException w:name="Grid Table 2 Accent 1" w:uiPriority="47"/>
-    <w:lsdException w:name="Grid Table 3 Accent 1" w:uiPriority="48"/>
-    <w:lsdException w:name="Grid Table 4 Accent 1" w:uiPriority="49"/>
-    <w:lsdException w:name="Grid Table 5 Dark Accent 1" w:uiPriority="50"/>
-    <w:lsdException w:name="Grid Table 6 Colorful Accent 1" w:uiPriority="51"/>
-    <w:lsdException w:name="Grid Table 7 Colorful Accent 1" w:uiPriority="52"/>
-    <w:lsdException w:name="Grid Table 1 Light Accent 2" w:uiPriority="46"/>
-    <w:lsdException w:name="Grid Table 2 Accent 2" w:uiPriority="47"/>
-    <w:lsdException w:name="Grid Table 3 Accent 2" w:uiPriority="48"/>
-    <w:lsdException w:name="Grid Table 4 Accent 2" w:uiPriority="49"/>
-    <w:lsdException w:name="Grid Table 5 Dark Accent 2" w:uiPriority="50"/>
-    <w:lsdException w:name="Grid Table 6 Colorful Accent 2" w:uiPriority="51"/>
-    <w:lsdException w:name="Grid Table 7 Colorful Accent 2" w:uiPriority="52"/>
-    <w:lsdException w:name="Grid Table 1 Light Accent 3" w:uiPriority="46"/>
-    <w:lsdException w:name="Grid Table 2 Accent 3" w:uiPriority="47"/>
-    <w:lsdException w:name="Grid Table 3 Accent 3" w:uiPriority="48"/>
-    <w:lsdException w:name="Grid Table 4 Accent 3" w:uiPriority="49"/>
-    <w:lsdException w:name="Grid Table 5 Dark Accent 3" w:uiPriority="50"/>
-    <w:lsdException w:name="Grid Table 6 Colorful Accent 3" w:uiPriority="51"/>
-    <w:lsdException w:name="Grid Table 7 Colorful Accent 3" w:uiPriority="52"/>
-    <w:lsdException w:name="Grid Table 1 Light Accent 4" w:uiPriority="46"/>
-    <w:lsdException w:name="Grid Table 2 Accent 4" w:uiPriority="47"/>
-    <w:lsdException w:name="Grid Table 3 Accent 4" w:uiPriority="48"/>
-    <w:lsdException w:name="Grid Table 4 Accent 4" w:uiPriority="49"/>
-    <w:lsdException w:name="Grid Table 5 Dark Accent 4" w:uiPriority="50"/>
-    <w:lsdException w:name="Grid Table 6 Colorful Accent 4" w:uiPriority="51"/>
-    <w:lsdException w:name="Grid Table 7 Colorful Accent 4" w:uiPriority="52"/>
-    <w:lsdException w:name="Grid Table 1 Light Accent 5" w:uiPriority="46"/>
-    <w:lsdException w:name="Grid Table 2 Accent 5" w:uiPriority="47"/>
-    <w:lsdException w:name="Grid Table 3 Accent 5" w:uiPriority="48"/>
-    <w:lsdException w:name="Grid Table 4 Accent 5" w:uiPriority="49"/>
-    <w:lsdException w:name="Grid Table 5 Dark Accent 5" w:uiPriority="50"/>
-    <w:lsdException w:name="Grid Table 6 Colorful Accent 5" w:uiPriority="51"/>
-    <w:lsdException w:name="Grid Table 7 Colorful Accent 5" w:uiPriority="52"/>
-    <w:lsdException w:name="Grid Table 1 Light Accent 6" w:uiPriority="46"/>
-    <w:lsdException w:name="Grid Table 2 Accent 6" w:uiPriority="47"/>
-    <w:lsdException w:name="Grid Table 3 Accent 6" w:uiPriority="48"/>
-    <w:lsdException w:name="Grid Table 4 Accent 6" w:uiPriority="49"/>
-    <w:lsdException w:name="Grid Table 5 Dark Accent 6" w:uiPriority="50"/>
-    <w:lsdException w:name="Grid Table 6 Colorful Accent 6" w:uiPriority="51"/>
-    <w:lsdException w:name="Grid Table 7 Colorful Accent 6" w:uiPriority="52"/>
-    <w:lsdException w:name="List Table 1 Light" w:uiPriority="46"/>
-    <w:lsdException w:name="List Table 2" w:uiPriority="47"/>
-    <w:lsdException w:name="List Table 3" w:uiPriority="48"/>
-    <w:lsdException w:name="List Table 4" w:uiPriority="49"/>
-    <w:lsdException w:name="List Table 5 Dark" w:uiPriority="50"/>
-    <w:lsdException w:name="List Table 6 Colorful" w:uiPriority="51"/>
-    <w:lsdException w:name="List Table 7 Colorful" w:uiPriority="52"/>
-    <w:lsdException w:name="List Table 1 Light Accent 1" w:uiPriority="46"/>
-    <w:lsdException w:name="List Table 2 Accent 1" w:uiPriority="47"/>
-    <w:lsdException w:name="List Table 3 Accent 1" w:uiPriority="48"/>
-    <w:lsdException w:name="List Table 4 Accent 1" w:uiPriority="49"/>
-    <w:lsdException w:name="List Table 5 Dark Accent 1" w:uiPriority="50"/>
-    <w:lsdException w:name="List Table 6 Colorful Accent 1" w:uiPriority="51"/>
-    <w:lsdException w:name="List Table 7 Colorful Accent 1" w:uiPriority="52"/>
-    <w:lsdException w:name="List Table 1 Light Accent 2" w:uiPriority="46"/>
-    <w:lsdException w:name="List Table 2 Accent 2" w:uiPriority="47"/>
-    <w:lsdException w:name="List Table 3 Accent 2" w:uiPriority="48"/>
-    <w:lsdException w:name="List Table 4 Accent 2" w:uiPriority="49"/>
-    <w:lsdException w:name="List Table 5 Dark Accent 2" w:uiPriority="50"/>
-    <w:lsdException w:name="List Table 6 Colorful Accent 2" w:uiPriority="51"/>
-    <w:lsdException w:name="List Table 7 Colorful Accent 2" w:uiPriority="52"/>
-    <w:lsdException w:name="List Table 1 Light Accent 3" w:uiPriority="46"/>
-    <w:lsdException w:name="List Table 2 Accent 3" w:uiPriority="47"/>
-    <w:lsdException w:name="List Table 3 Accent 3" w:uiPriority="48"/>
-    <w:lsdException w:name="List Table 4 Accent 3" w:uiPriority="49"/>
-    <w:lsdException w:name="List Table 5 Dark Accent 3" w:uiPriority="50"/>
-    <w:lsdException w:name="List Table 6 Colorful Accent 3" w:uiPriority="51"/>
-    <w:lsdException w:name="List Table 7 Colorful Accent 3" w:uiPriority="52"/>
-    <w:lsdException w:name="List Table 1 Light Accent 4" w:uiPriority="46"/>
-    <w:lsdException w:name="List Table 2 Accent 4" w:uiPriority="47"/>
-    <w:lsdException w:name="List Table 3 Accent 4" w:uiPriority="48"/>
-    <w:lsdException w:name="List Table 4 Accent 4" w:uiPriority="49"/>
-    <w:lsdException w:name="List Table 5 Dark Accent 4" w:uiPriority="50"/>
-    <w:lsdException w:name="List Table 6 Colorful Accent 4" w:uiPriority="51"/>
-    <w:lsdException w:name="List Table 7 Colorful Accent 4" w:uiPriority="52"/>
-    <w:lsdException w:name="List Table 1 Light Accent 5" w:uiPriority="46"/>
-    <w:lsdException w:name="List Table 2 Accent 5" w:uiPriority="47"/>
-    <w:lsdException w:name="List Table 3 Accent 5" w:uiPriority="48"/>
-    <w:lsdException w:name="List Table 4 Accent 5" w:uiPriority="49"/>
-    <w:lsdException w:name="List Table 5 Dark Accent 5" w:uiPriority="50"/>
-    <w:lsdException w:name="List Table 6 Colorful Accent 5" w:uiPriority="51"/>
-    <w:lsdException w:name="List Table 7 Colorful Accent 5" w:uiPriority="52"/>
-    <w:lsdException w:name="List Table 1 Light Accent 6" w:uiPriority="46"/>
-    <w:lsdException w:name="List Table 2 Accent 6" w:uiPriority="47"/>
-    <w:lsdException w:name="List Table 3 Accent 6" w:uiPriority="48"/>
-    <w:lsdException w:name="List Table 4 Accent 6" w:uiPriority="49"/>
-    <w:lsdException w:name="List Table 5 Dark Accent 6" w:uiPriority="50"/>
-    <w:lsdException w:name="List Table 6 Colorful Accent 6" w:uiPriority="51"/>
-    <w:lsdException w:name="List Table 7 Colorful Accent 6" w:uiPriority="52"/>
-    <w:lsdException w:name="Mention" w:semiHidden="1" w:unhideWhenUsed="1"/>
-    <w:lsdException w:name="Smart Hyperlink" w:semiHidden="1" w:unhideWhenUsed="1"/>
-    <w:lsdException w:name="Hashtag" w:semiHidden="1" w:unhideWhenUsed="1"/>
-    <w:lsdException w:name="Unresolved Mention" w:semiHidden="1" w:unhideWhenUsed="1"/>
-    <w:lsdException w:name="Smart Link" w:semiHidden="1" w:unhideWhenUsed="1"/>
-    <w:lsdException w:name="Smart Link Error" w:semiHidden="1" w:unhideWhenUsed="1"/>
+  <w:latentStyles w:defLockedState="0" w:defUIPriority="99" w:defSemiHidden="1" w:defUnhideWhenUsed="1" w:defQFormat="0" w:count="267">
+    <w:lsdException w:name="Normal" w:semiHidden="0" w:uiPriority="0" w:unhideWhenUsed="0" w:qFormat="1"/>
+    <w:lsdException w:name="heading 1" w:semiHidden="0" w:uiPriority="9" w:unhideWhenUsed="0" w:qFormat="1"/>
+    <w:lsdException w:name="heading 2" w:uiPriority="9" w:qFormat="1"/>
+    <w:lsdException w:name="heading 3" w:uiPriority="9" w:qFormat="1"/>
+    <w:lsdException w:name="heading 4" w:uiPriority="9" w:qFormat="1"/>
+    <w:lsdException w:name="heading 5" w:uiPriority="9" w:qFormat="1"/>
+    <w:lsdException w:name="heading 6" w:uiPriority="9" w:qFormat="1"/>
+    <w:lsdException w:name="heading 7" w:uiPriority="9" w:qFormat="1"/>
+    <w:lsdException w:name="heading 8" w:uiPriority="9" w:qFormat="1"/>
+    <w:lsdException w:name="heading 9" w:uiPriority="9" w:qFormat="1"/>
+    <w:lsdException w:name="toc 1" w:uiPriority="39"/>
+    <w:lsdException w:name="toc 2" w:uiPriority="39"/>
+    <w:lsdException w:name="toc 3" w:uiPriority="39"/>
+    <w:lsdException w:name="toc 4" w:uiPriority="39"/>
+    <w:lsdException w:name="toc 5" w:uiPriority="39"/>
+    <w:lsdException w:name="toc 6" w:uiPriority="39"/>
+    <w:lsdException w:name="toc 7" w:uiPriority="39"/>
+    <w:lsdException w:name="toc 8" w:uiPriority="39"/>
+    <w:lsdException w:name="toc 9" w:uiPriority="39"/>
+    <w:lsdException w:name="caption" w:uiPriority="35" w:qFormat="1"/>
+    <w:lsdException w:name="Title" w:semiHidden="0" w:uiPriority="10" w:unhideWhenUsed="0" w:qFormat="1"/>
+    <w:lsdException w:name="Default Paragraph Font" w:uiPriority="1"/>
+    <w:lsdException w:name="Subtitle" w:semiHidden="0" w:uiPriority="11" w:unhideWhenUsed="0" w:qFormat="1"/>
+    <w:lsdException w:name="Strong" w:semiHidden="0" w:uiPriority="22" w:unhideWhenUsed="0" w:qFormat="1"/>
+    <w:lsdException w:name="Emphasis" w:semiHidden="0" w:uiPriority="20" w:unhideWhenUsed="0" w:qFormat="1"/>
+    <w:lsdException w:name="Table Grid" w:semiHidden="0" w:uiPriority="39" w:unhideWhenUsed="0"/>
+    <w:lsdException w:name="Placeholder Text" w:unhideWhenUsed="0"/>
+    <w:lsdException w:name="No Spacing" w:semiHidden="0" w:uiPriority="1" w:unhideWhenUsed="0" w:qFormat="1"/>
+    <w:lsdException w:name="Light Shading" w:semiHidden="0" w:uiPriority="60" w:unhideWhenUsed="0"/>
+    <w:lsdException w:name="Light List" w:semiHidden="0" w:uiPriority="61" w:unhideWhenUsed="0"/>
+    <w:lsdException w:name="Light Grid" w:semiHidden="0" w:uiPriority="62" w:unhideWhenUsed="0"/>
+    <w:lsdException w:name="Medium Shading 1" w:semiHidden="0" w:uiPriority="63" w:unhideWhenUsed="0"/>
+    <w:lsdException w:name="Medium Shading 2" w:semiHidden="0" w:uiPriority="64" w:unhideWhenUsed="0"/>
+    <w:lsdException w:name="Medium List 1" w:semiHidden="0" w:uiPriority="65" w:unhideWhenUsed="0"/>
+    <w:lsdException w:name="Medium List 2" w:semiHidden="0" w:uiPriority="66" w:unhideWhenUsed="0"/>
+    <w:lsdException w:name="Medium Grid 1" w:semiHidden="0" w:uiPriority="67" w:unhideWhenUsed="0"/>
+    <w:lsdException w:name="Medium Grid 2" w:semiHidden="0" w:uiPriority="68" w:unhideWhenUsed="0"/>
+    <w:lsdException w:name="Medium Grid 3" w:semiHidden="0" w:uiPriority="69" w:unhideWhenUsed="0"/>
+    <w:lsdException w:name="Dark List" w:semiHidden="0" w:uiPriority="70" w:unhideWhenUsed="0"/>
+    <w:lsdException w:name="Colorful Shading" w:semiHidden="0" w:uiPriority="71" w:unhideWhenUsed="0"/>
+    <w:lsdException w:name="Colorful List" w:semiHidden="0" w:uiPriority="72" w:unhideWhenUsed="0"/>
+    <w:lsdException w:name="Colorful Grid" w:semiHidden="0" w:uiPriority="73" w:unhideWhenUsed="0"/>
+    <w:lsdException w:name="Light Shading Accent 1" w:semiHidden="0" w:uiPriority="60" w:unhideWhenUsed="0"/>
+    <w:lsdException w:name="Light List Accent 1" w:semiHidden="0" w:uiPriority="61" w:unhideWhenUsed="0"/>
+    <w:lsdException w:name="Light Grid Accent 1" w:semiHidden="0" w:uiPriority="62" w:unhideWhenUsed="0"/>
+    <w:lsdException w:name="Medium Shading 1 Accent 1" w:semiHidden="0" w:uiPriority="63" w:unhideWhenUsed="0"/>
+    <w:lsdException w:name="Medium Shading 2 Accent 1" w:semiHidden="0" w:uiPriority="64" w:unhideWhenUsed="0"/>
+    <w:lsdException w:name="Medium List 1 Accent 1" w:semiHidden="0" w:uiPriority="65" w:unhideWhenUsed="0"/>
+    <w:lsdException w:name="Revision" w:unhideWhenUsed="0"/>
+    <w:lsdException w:name="List Paragraph" w:semiHidden="0" w:uiPriority="34" w:unhideWhenUsed="0" w:qFormat="1"/>
+    <w:lsdException w:name="Quote" w:semiHidden="0" w:uiPriority="29" w:unhideWhenUsed="0" w:qFormat="1"/>
+    <w:lsdException w:name="Intense Quote" w:semiHidden="0" w:uiPriority="30" w:unhideWhenUsed="0" w:qFormat="1"/>
+    <w:lsdException w:name="Medium List 2 Accent 1" w:semiHidden="0" w:uiPriority="66" w:unhideWhenUsed="0"/>
+    <w:lsdException w:name="Medium Grid 1 Accent 1" w:semiHidden="0" w:uiPriority="67" w:unhideWhenUsed="0"/>
+    <w:lsdException w:name="Medium Grid 2 Accent 1" w:semiHidden="0" w:uiPriority="68" w:unhideWhenUsed="0"/>
+    <w:lsdException w:name="Medium Grid 3 Accent 1" w:semiHidden="0" w:uiPriority="69" w:unhideWhenUsed="0"/>
+    <w:lsdException w:name="Dark List Accent 1" w:semiHidden="0" w:uiPriority="70" w:unhideWhenUsed="0"/>
+    <w:lsdException w:name="Colorful Shading Accent 1" w:semiHidden="0" w:uiPriority="71" w:unhideWhenUsed="0"/>
+    <w:lsdException w:name="Colorful List Accent 1" w:semiHidden="0" w:uiPriority="72" w:unhideWhenUsed="0"/>
+    <w:lsdException w:name="Colorful Grid Accent 1" w:semiHidden="0" w:uiPriority="73" w:unhideWhenUsed="0"/>
+    <w:lsdException w:name="Light Shading Accent 2" w:semiHidden="0" w:uiPriority="60" w:unhideWhenUsed="0"/>
+    <w:lsdException w:name="Light List Accent 2" w:semiHidden="0" w:uiPriority="61" w:unhideWhenUsed="0"/>
+    <w:lsdException w:name="Light Grid Accent 2" w:semiHidden="0" w:uiPriority="62" w:unhideWhenUsed="0"/>
+    <w:lsdException w:name="Medium Shading 1 Accent 2" w:semiHidden="0" w:uiPriority="63" w:unhideWhenUsed="0"/>
+    <w:lsdException w:name="Medium Shading 2 Accent 2" w:semiHidden="0" w:uiPriority="64" w:unhideWhenUsed="0"/>
+    <w:lsdException w:name="Medium List 1 Accent 2" w:semiHidden="0" w:uiPriority="65" w:unhideWhenUsed="0"/>
+    <w:lsdException w:name="Medium List 2 Accent 2" w:semiHidden="0" w:uiPriority="66" w:unhideWhenUsed="0"/>
+    <w:lsdException w:name="Medium Grid 1 Accent 2" w:semiHidden="0" w:uiPriority="67" w:unhideWhenUsed="0"/>
+    <w:lsdException w:name="Medium Grid 2 Accent 2" w:semiHidden="0" w:uiPriority="68" w:unhideWhenUsed="0"/>
+    <w:lsdException w:name="Medium Grid 3 Accent 2" w:semiHidden="0" w:uiPriority="69" w:unhideWhenUsed="0"/>
+    <w:lsdException w:name="Dark List Accent 2" w:semiHidden="0" w:uiPriority="70" w:unhideWhenUsed="0"/>
+    <w:lsdException w:name="Colorful Shading Accent 2" w:semiHidden="0" w:uiPriority="71" w:unhideWhenUsed="0"/>
+    <w:lsdException w:name="Colorful List Accent 2" w:semiHidden="0" w:uiPriority="72" w:unhideWhenUsed="0"/>
+    <w:lsdException w:name="Colorful Grid Accent 2" w:semiHidden="0" w:uiPriority="73" w:unhideWhenUsed="0"/>
+    <w:lsdException w:name="Light Shading Accent 3" w:semiHidden="0" w:uiPriority="60" w:unhideWhenUsed="0"/>
+    <w:lsdException w:name="Light List Accent 3" w:semiHidden="0" w:uiPriority="61" w:unhideWhenUsed="0"/>
+    <w:lsdException w:name="Light Grid Accent 3" w:semiHidden="0" w:uiPriority="62" w:unhideWhenUsed="0"/>
+    <w:lsdException w:name="Medium Shading 1 Accent 3" w:semiHidden="0" w:uiPriority="63" w:unhideWhenUsed="0"/>
+    <w:lsdException w:name="Medium Shading 2 Accent 3" w:semiHidden="0" w:uiPriority="64" w:unhideWhenUsed="0"/>
+    <w:lsdException w:name="Medium List 1 Accent 3" w:semiHidden="0" w:uiPriority="65" w:unhideWhenUsed="0"/>
+    <w:lsdException w:name="Medium List 2 Accent 3" w:semiHidden="0" w:uiPriority="66" w:unhideWhenUsed="0"/>
+    <w:lsdException w:name="Medium Grid 1 Accent 3" w:semiHidden="0" w:uiPriority="67" w:unhideWhenUsed="0"/>
+    <w:lsdException w:name="Medium Grid 2 Accent 3" w:semiHidden="0" w:uiPriority="68" w:unhideWhenUsed="0"/>
+    <w:lsdException w:name="Medium Grid 3 Accent 3" w:semiHidden="0" w:uiPriority="69" w:unhideWhenUsed="0"/>
+    <w:lsdException w:name="Dark List Accent 3" w:semiHidden="0" w:uiPriority="70" w:unhideWhenUsed="0"/>
+    <w:lsdException w:name="Colorful Shading Accent 3" w:semiHidden="0" w:uiPriority="71" w:unhideWhenUsed="0"/>
+    <w:lsdException w:name="Colorful List Accent 3" w:semiHidden="0" w:uiPriority="72" w:unhideWhenUsed="0"/>
+    <w:lsdException w:name="Colorful Grid Accent 3" w:semiHidden="0" w:uiPriority="73" w:unhideWhenUsed="0"/>
+    <w:lsdException w:name="Light Shading Accent 4" w:semiHidden="0" w:uiPriority="60" w:unhideWhenUsed="0"/>
+    <w:lsdException w:name="Light List Accent 4" w:semiHidden="0" w:uiPriority="61" w:unhideWhenUsed="0"/>
+    <w:lsdException w:name="Light Grid Accent 4" w:semiHidden="0" w:uiPriority="62" w:unhideWhenUsed="0"/>
+    <w:lsdException w:name="Medium Shading 1 Accent 4" w:semiHidden="0" w:uiPriority="63" w:unhideWhenUsed="0"/>
+    <w:lsdException w:name="Medium Shading 2 Accent 4" w:semiHidden="0" w:uiPriority="64" w:unhideWhenUsed="0"/>
+    <w:lsdException w:name="Medium List 1 Accent 4" w:semiHidden="0" w:uiPriority="65" w:unhideWhenUsed="0"/>
+    <w:lsdException w:name="Medium List 2 Accent 4" w:semiHidden="0" w:uiPriority="66" w:unhideWhenUsed="0"/>
+    <w:lsdException w:name="Medium Grid 1 Accent 4" w:semiHidden="0" w:uiPriority="67" w:unhideWhenUsed="0"/>
+    <w:lsdException w:name="Medium Grid 2 Accent 4" w:semiHidden="0" w:uiPriority="68" w:unhideWhenUsed="0"/>
+    <w:lsdException w:name="Medium Grid 3 Accent 4" w:semiHidden="0" w:uiPriority="69" w:unhideWhenUsed="0"/>
+    <w:lsdException w:name="Dark List Accent 4" w:semiHidden="0" w:uiPriority="70" w:unhideWhenUsed="0"/>
+    <w:lsdException w:name="Colorful Shading Accent 4" w:semiHidden="0" w:uiPriority="71" w:unhideWhenUsed="0"/>
+    <w:lsdException w:name="Colorful List Accent 4" w:semiHidden="0" w:uiPriority="72" w:unhideWhenUsed="0"/>
+    <w:lsdException w:name="Colorful Grid Accent 4" w:semiHidden="0" w:uiPriority="73" w:unhideWhenUsed="0"/>
+    <w:lsdException w:name="Light Shading Accent 5" w:semiHidden="0" w:uiPriority="60" w:unhideWhenUsed="0"/>
+    <w:lsdException w:name="Light List Accent 5" w:semiHidden="0" w:uiPriority="61" w:unhideWhenUsed="0"/>
+    <w:lsdException w:name="Light Grid Accent 5" w:semiHidden="0" w:uiPriority="62" w:unhideWhenUsed="0"/>
+    <w:lsdException w:name="Medium Shading 1 Accent 5" w:semiHidden="0" w:uiPriority="63" w:unhideWhenUsed="0"/>
+    <w:lsdException w:name="Medium Shading 2 Accent 5" w:semiHidden="0" w:uiPriority="64" w:unhideWhenUsed="0"/>
+    <w:lsdException w:name="Medium List 1 Accent 5" w:semiHidden="0" w:uiPriority="65" w:unhideWhenUsed="0"/>
+    <w:lsdException w:name="Medium List 2 Accent 5" w:semiHidden="0" w:uiPriority="66" w:unhideWhenUsed="0"/>
+    <w:lsdException w:name="Medium Grid 1 Accent 5" w:semiHidden="0" w:uiPriority="67" w:unhideWhenUsed="0"/>
+    <w:lsdException w:name="Medium Grid 2 Accent 5" w:semiHidden="0" w:uiPriority="68" w:unhideWhenUsed="0"/>
+    <w:lsdException w:name="Medium Grid 3 Accent 5" w:semiHidden="0" w:uiPriority="69" w:unhideWhenUsed="0"/>
+    <w:lsdException w:name="Dark List Accent 5" w:semiHidden="0" w:uiPriority="70" w:unhideWhenUsed="0"/>
+    <w:lsdException w:name="Colorful Shading Accent 5" w:semiHidden="0" w:uiPriority="71" w:unhideWhenUsed="0"/>
+    <w:lsdException w:name="Colorful List Accent 5" w:semiHidden="0" w:uiPriority="72" w:unhideWhenUsed="0"/>
+    <w:lsdException w:name="Colorful Grid Accent 5" w:semiHidden="0" w:uiPriority="73" w:unhideWhenUsed="0"/>
+    <w:lsdException w:name="Light Shading Accent 6" w:semiHidden="0" w:uiPriority="60" w:unhideWhenUsed="0"/>
+    <w:lsdException w:name="Light List Accent 6" w:semiHidden="0" w:uiPriority="61" w:unhideWhenUsed="0"/>
+    <w:lsdException w:name="Light Grid Accent 6" w:semiHidden="0" w:uiPriority="62" w:unhideWhenUsed="0"/>
+    <w:lsdException w:name="Medium Shading 1 Accent 6" w:semiHidden="0" w:uiPriority="63" w:unhideWhenUsed="0"/>
+    <w:lsdException w:name="Medium Shading 2 Accent 6" w:semiHidden="0" w:uiPriority="64" w:unhideWhenUsed="0"/>
+    <w:lsdException w:name="Medium List 1 Accent 6" w:semiHidden="0" w:uiPriority="65" w:unhideWhenUsed="0"/>
+    <w:lsdException w:name="Medium List 2 Accent 6" w:semiHidden="0" w:uiPriority="66" w:unhideWhenUsed="0"/>
+    <w:lsdException w:name="Medium Grid 1 Accent 6" w:semiHidden="0" w:uiPriority="67" w:unhideWhenUsed="0"/>
+    <w:lsdException w:name="Medium Grid 2 Accent 6" w:semiHidden="0" w:uiPriority="68" w:unhideWhenUsed="0"/>
+    <w:lsdException w:name="Medium Grid 3 Accent 6" w:semiHidden="0" w:uiPriority="69" w:unhideWhenUsed="0"/>
+    <w:lsdException w:name="Dark List Accent 6" w:semiHidden="0" w:uiPriority="70" w:unhideWhenUsed="0"/>
+    <w:lsdException w:name="Colorful Shading Accent 6" w:semiHidden="0" w:uiPriority="71" w:unhideWhenUsed="0"/>
+    <w:lsdException w:name="Colorful List Accent 6" w:semiHidden="0" w:uiPriority="72" w:unhideWhenUsed="0"/>
+    <w:lsdException w:name="Colorful Grid Accent 6" w:semiHidden="0" w:uiPriority="73" w:unhideWhenUsed="0"/>
+    <w:lsdException w:name="Subtle Emphasis" w:semiHidden="0" w:uiPriority="19" w:unhideWhenUsed="0" w:qFormat="1"/>
+    <w:lsdException w:name="Intense Emphasis" w:semiHidden="0" w:uiPriority="21" w:unhideWhenUsed="0" w:qFormat="1"/>
+    <w:lsdException w:name="Subtle Reference" w:semiHidden="0" w:uiPriority="31" w:unhideWhenUsed="0" w:qFormat="1"/>
+    <w:lsdException w:name="Intense Reference" w:semiHidden="0" w:uiPriority="32" w:unhideWhenUsed="0" w:qFormat="1"/>
+    <w:lsdException w:name="Book Title" w:semiHidden="0" w:uiPriority="33" w:unhideWhenUsed="0" w:qFormat="1"/>
+    <w:lsdException w:name="Bibliography" w:uiPriority="37"/>
+    <w:lsdException w:name="TOC Heading" w:uiPriority="39" w:qFormat="1"/>
   </w:latentStyles>
   <w:style w:type="paragraph" w:default="1" w:styleId="Normal">
     <w:name w:val="Normal"/>
     <w:qFormat/>
+    <w:rsid w:val="001F2FE3"/>
   </w:style>
   <w:style w:type="paragraph" w:styleId="Heading1">
     <w:name w:val="heading 1"/>
@@ -5471,6 +5134,7 @@
     <w:link w:val="Heading1Char"/>
     <w:uiPriority w:val="9"/>
     <w:qFormat/>
+    <w:rsid w:val="001F2FE3"/>
     <w:pPr>
       <w:keepNext/>
       <w:keepLines/>
@@ -5495,6 +5159,7 @@
     <w:uiPriority w:val="9"/>
     <w:unhideWhenUsed/>
     <w:qFormat/>
+    <w:rsid w:val="001F2FE3"/>
     <w:pPr>
       <w:keepNext/>
       <w:keepLines/>
@@ -5520,6 +5185,7 @@
     <w:uiPriority w:val="9"/>
     <w:unhideWhenUsed/>
     <w:qFormat/>
+    <w:rsid w:val="001F2FE3"/>
     <w:pPr>
       <w:keepNext/>
       <w:keepLines/>
@@ -5546,6 +5212,7 @@
     <w:semiHidden/>
     <w:unhideWhenUsed/>
     <w:qFormat/>
+    <w:rsid w:val="001F2FE3"/>
     <w:pPr>
       <w:keepNext/>
       <w:keepLines/>
@@ -5571,6 +5238,7 @@
     <w:uiPriority w:val="99"/>
     <w:semiHidden/>
     <w:unhideWhenUsed/>
+    <w:qFormat/>
     <w:tblPr>
       <w:tblInd w:w="0" w:type="dxa"/>
       <w:tblCellMar>
@@ -5590,6 +5258,7 @@
   <w:style w:type="character" w:customStyle="1" w:styleId="Heading3Char">
     <w:name w:val="Heading 3 Char"/>
     <w:link w:val="Heading3"/>
+    <w:rsid w:val="001F2FE3"/>
     <w:rPr>
       <w:rFonts w:ascii="Arial" w:eastAsia="Arial" w:hAnsi="Arial" w:cs="Arial"/>
       <w:color w:val="000000"/>
@@ -5600,6 +5269,7 @@
   <w:style w:type="character" w:customStyle="1" w:styleId="Heading1Char">
     <w:name w:val="Heading 1 Char"/>
     <w:link w:val="Heading1"/>
+    <w:rsid w:val="001F2FE3"/>
     <w:rPr>
       <w:rFonts w:ascii="Arial" w:eastAsia="Arial" w:hAnsi="Arial" w:cs="Arial"/>
       <w:b/>
@@ -5610,6 +5280,7 @@
   <w:style w:type="character" w:customStyle="1" w:styleId="Heading2Char">
     <w:name w:val="Heading 2 Char"/>
     <w:link w:val="Heading2"/>
+    <w:rsid w:val="001F2FE3"/>
     <w:rPr>
       <w:rFonts w:ascii="Arial" w:eastAsia="Arial" w:hAnsi="Arial" w:cs="Arial"/>
       <w:b/>
@@ -5620,6 +5291,7 @@
   <w:style w:type="character" w:customStyle="1" w:styleId="Heading4Char">
     <w:name w:val="Heading 4 Char"/>
     <w:link w:val="Heading4"/>
+    <w:rsid w:val="001F2FE3"/>
     <w:rPr>
       <w:rFonts w:ascii="Arial" w:eastAsia="Arial" w:hAnsi="Arial" w:cs="Arial"/>
       <w:b/>
@@ -5631,6 +5303,7 @@
     <w:name w:val="toc 1"/>
     <w:hidden/>
     <w:uiPriority w:val="39"/>
+    <w:rsid w:val="001F2FE3"/>
     <w:pPr>
       <w:spacing w:after="53" w:line="252" w:lineRule="auto"/>
       <w:ind w:left="25" w:right="23" w:hanging="10"/>
@@ -5645,6 +5318,7 @@
     <w:name w:val="toc 2"/>
     <w:hidden/>
     <w:uiPriority w:val="39"/>
+    <w:rsid w:val="001F2FE3"/>
     <w:pPr>
       <w:spacing w:after="3" w:line="252" w:lineRule="auto"/>
       <w:ind w:left="457" w:right="23" w:hanging="10"/>
@@ -5659,6 +5333,7 @@
     <w:name w:val="toc 3"/>
     <w:hidden/>
     <w:uiPriority w:val="39"/>
+    <w:rsid w:val="001F2FE3"/>
     <w:pPr>
       <w:spacing w:after="3"/>
       <w:ind w:left="874" w:right="543" w:hanging="10"/>
@@ -5672,6 +5347,7 @@
   </w:style>
   <w:style w:type="table" w:customStyle="1" w:styleId="TableGrid">
     <w:name w:val="TableGrid"/>
+    <w:rsid w:val="001F2FE3"/>
     <w:pPr>
       <w:spacing w:after="0" w:line="240" w:lineRule="auto"/>
     </w:pPr>
@@ -5750,6 +5426,36 @@
       <w:u w:val="single"/>
     </w:rPr>
   </w:style>
+  <w:style w:type="paragraph" w:styleId="BalloonText">
+    <w:name w:val="Balloon Text"/>
+    <w:basedOn w:val="Normal"/>
+    <w:link w:val="BalloonTextChar"/>
+    <w:uiPriority w:val="99"/>
+    <w:semiHidden/>
+    <w:unhideWhenUsed/>
+    <w:rsid w:val="00932DA4"/>
+    <w:pPr>
+      <w:spacing w:after="0" w:line="240" w:lineRule="auto"/>
+    </w:pPr>
+    <w:rPr>
+      <w:rFonts w:ascii="Tahoma" w:hAnsi="Tahoma" w:cs="Tahoma"/>
+      <w:sz w:val="16"/>
+      <w:szCs w:val="16"/>
+    </w:rPr>
+  </w:style>
+  <w:style w:type="character" w:customStyle="1" w:styleId="BalloonTextChar">
+    <w:name w:val="Balloon Text Char"/>
+    <w:basedOn w:val="DefaultParagraphFont"/>
+    <w:link w:val="BalloonText"/>
+    <w:uiPriority w:val="99"/>
+    <w:semiHidden/>
+    <w:rsid w:val="00932DA4"/>
+    <w:rPr>
+      <w:rFonts w:ascii="Tahoma" w:hAnsi="Tahoma" w:cs="Tahoma"/>
+      <w:sz w:val="16"/>
+      <w:szCs w:val="16"/>
+    </w:rPr>
+  </w:style>
 </w:styles>
 </file>
 
@@ -5796,7 +5502,7 @@
     </a:clrScheme>
     <a:fontScheme name="Office">
       <a:majorFont>
-        <a:latin typeface="Calibri Light" panose="020F0302020204030204"/>
+        <a:latin typeface="Calibri Light"/>
         <a:ea typeface=""/>
         <a:cs typeface=""/>
         <a:font script="Jpan" typeface="游ゴシック Light"/>
@@ -5848,7 +5554,7 @@
         <a:font script="Tfng" typeface="Ebrima"/>
       </a:majorFont>
       <a:minorFont>
-        <a:latin typeface="Calibri" panose="020F0502020204030204"/>
+        <a:latin typeface="Calibri"/>
         <a:ea typeface=""/>
         <a:cs typeface=""/>
         <a:font script="Jpan" typeface="游明朝"/>
@@ -6042,7 +5748,7 @@
   <a:extraClrSchemeLst/>
   <a:extLst>
     <a:ext uri="{05A4C25C-085E-4340-85A3-A5531E510DB2}">
-      <thm15:themeFamily xmlns:thm15="http://schemas.microsoft.com/office/thememl/2012/main" name="Office Theme" id="{62F939B6-93AF-4DB8-9C6B-D6C7DFDC589F}" vid="{4A3C46E8-61CC-4603-A589-7422A47A8E4A}"/>
+      <thm15:themeFamily xmlns:thm15="http://schemas.microsoft.com/office/thememl/2012/main" xmlns="" name="Office Theme" id="{62F939B6-93AF-4DB8-9C6B-D6C7DFDC589F}" vid="{4A3C46E8-61CC-4603-A589-7422A47A8E4A}"/>
     </a:ext>
   </a:extLst>
 </a:theme>

</xml_diff>